<commit_message>
wholesale changes based on the appellant brief current version
</commit_message>
<xml_diff>
--- a/docassemble/MAInformalReplyBriefForm/data/templates/informal_reply_brief_form.docx
+++ b/docassemble/MAInformalReplyBriefForm/data/templates/informal_reply_brief_form.docx
@@ -58,48 +58,14 @@
           <w:bCs/>
           <w:szCs w:val="24"/>
         </w:rPr>
-        <w:t>Docket Number</w:t>
-      </w:r>
-      <w:proofErr w:type="gramStart"/>
-      <w:r>
-        <w:rPr>
-          <w:rFonts w:cs="Courier New"/>
-          <w:b/>
-          <w:bCs/>
-          <w:szCs w:val="24"/>
-        </w:rPr>
-        <w:t xml:space="preserve">:  </w:t>
-      </w:r>
-      <w:r>
-        <w:rPr>
-          <w:rFonts w:eastAsia="Courier New" w:cs="Courier New"/>
-          <w:b/>
-        </w:rPr>
-        <w:t>{</w:t>
-      </w:r>
-      <w:proofErr w:type="gramEnd"/>
-      <w:r>
-        <w:rPr>
-          <w:rFonts w:eastAsia="Courier New" w:cs="Courier New"/>
-          <w:b/>
-        </w:rPr>
-        <w:t xml:space="preserve">{ </w:t>
-      </w:r>
-      <w:proofErr w:type="spellStart"/>
-      <w:r>
-        <w:rPr>
-          <w:rFonts w:eastAsia="Courier New" w:cs="Courier New"/>
-          <w:b/>
-        </w:rPr>
-        <w:t>docket_number</w:t>
-      </w:r>
-      <w:proofErr w:type="spellEnd"/>
-      <w:r>
-        <w:rPr>
-          <w:rFonts w:eastAsia="Courier New" w:cs="Courier New"/>
-          <w:b/>
-        </w:rPr>
-        <w:t xml:space="preserve"> }}</w:t>
+        <w:t xml:space="preserve">Docket Number:  </w:t>
+      </w:r>
+      <w:r>
+        <w:rPr>
+          <w:rFonts w:eastAsia="Courier New" w:cs="Courier New"/>
+          <w:b/>
+        </w:rPr>
+        <w:t>{{ docket_number }}</w:t>
       </w:r>
     </w:p>
     <w:p>
@@ -112,14 +78,6 @@
           <w:szCs w:val="24"/>
         </w:rPr>
       </w:pPr>
-      <w:r>
-        <w:rPr>
-          <w:rFonts w:cs="Courier New"/>
-          <w:b/>
-          <w:noProof/>
-          <w:szCs w:val="24"/>
-        </w:rPr>
-      </w:r>
       <w:r>
         <w:rPr>
           <w:rFonts w:cs="Courier New"/>
@@ -155,21 +113,12 @@
           <w:bCs/>
         </w:rPr>
       </w:pPr>
-      <w:proofErr w:type="gramStart"/>
-      <w:r>
-        <w:rPr>
-          <w:rFonts w:eastAsia="Courier New" w:cs="Courier New"/>
-          <w:b/>
-        </w:rPr>
-        <w:t>{{ users</w:t>
-      </w:r>
-      <w:proofErr w:type="gramEnd"/>
-      <w:r>
-        <w:rPr>
-          <w:rFonts w:eastAsia="Courier New" w:cs="Courier New"/>
-          <w:b/>
-        </w:rPr>
-        <w:t>[0] }}</w:t>
+      <w:r>
+        <w:rPr>
+          <w:rFonts w:eastAsia="Courier New" w:cs="Courier New"/>
+          <w:b/>
+        </w:rPr>
+        <w:t>{{ users[0] }}</w:t>
       </w:r>
     </w:p>
     <w:p>
@@ -283,37 +232,12 @@
           <w:szCs w:val="24"/>
         </w:rPr>
       </w:pPr>
-      <w:proofErr w:type="gramStart"/>
-      <w:r>
-        <w:rPr>
-          <w:rFonts w:eastAsia="Courier New" w:cs="Courier New"/>
-          <w:b/>
-        </w:rPr>
-        <w:t xml:space="preserve">{{ </w:t>
-      </w:r>
-      <w:proofErr w:type="spellStart"/>
-      <w:r>
-        <w:rPr>
-          <w:rFonts w:eastAsia="Courier New" w:cs="Courier New"/>
-          <w:b/>
-        </w:rPr>
-        <w:t>other</w:t>
-      </w:r>
-      <w:proofErr w:type="gramEnd"/>
-      <w:r>
-        <w:rPr>
-          <w:rFonts w:eastAsia="Courier New" w:cs="Courier New"/>
-          <w:b/>
-        </w:rPr>
-        <w:t>_parties</w:t>
-      </w:r>
-      <w:proofErr w:type="spellEnd"/>
-      <w:r>
-        <w:rPr>
-          <w:rFonts w:eastAsia="Courier New" w:cs="Courier New"/>
-          <w:b/>
-        </w:rPr>
-        <w:t>[0] }}</w:t>
+      <w:r>
+        <w:rPr>
+          <w:rFonts w:eastAsia="Courier New" w:cs="Courier New"/>
+          <w:b/>
+        </w:rPr>
+        <w:t>{{ other_parties[0] }}</w:t>
       </w:r>
     </w:p>
     <w:p>
@@ -345,14 +269,6 @@
           <w:noProof/>
           <w:szCs w:val="24"/>
         </w:rPr>
-      </w:r>
-      <w:r>
-        <w:rPr>
-          <w:rFonts w:cs="Courier New"/>
-          <w:bCs/>
-          <w:noProof/>
-          <w:szCs w:val="24"/>
-        </w:rPr>
         <w:pict w14:anchorId="5E28BCB6">
           <v:rect id="_x0000_i1026" alt="" style="width:457.7pt;height:2.5pt;mso-width-percent:0;mso-height-percent:0;mso-width-percent:0;mso-height-percent:0" o:hrpct="978" o:hralign="center" o:hrstd="t" o:hrnoshade="t" o:hr="t" fillcolor="black [3213]" stroked="f"/>
         </w:pict>
@@ -386,7 +302,6 @@
         </w:rPr>
         <w:t xml:space="preserve">On Appeal From </w:t>
       </w:r>
-      <w:proofErr w:type="gramStart"/>
       <w:r>
         <w:rPr>
           <w:rFonts w:eastAsia="Courier New" w:cs="Courier New"/>
@@ -395,40 +310,7 @@
           <w:color w:val="000000" w:themeColor="text1"/>
           <w:szCs w:val="24"/>
         </w:rPr>
-        <w:t xml:space="preserve">{{ </w:t>
-      </w:r>
-      <w:proofErr w:type="spellStart"/>
-      <w:r>
-        <w:rPr>
-          <w:rFonts w:eastAsia="Courier New" w:cs="Courier New"/>
-          <w:b/>
-          <w:bCs/>
-          <w:color w:val="000000" w:themeColor="text1"/>
-          <w:szCs w:val="24"/>
-        </w:rPr>
-        <w:t>trial</w:t>
-      </w:r>
-      <w:proofErr w:type="gramEnd"/>
-      <w:r>
-        <w:rPr>
-          <w:rFonts w:eastAsia="Courier New" w:cs="Courier New"/>
-          <w:b/>
-          <w:bCs/>
-          <w:color w:val="000000" w:themeColor="text1"/>
-          <w:szCs w:val="24"/>
-        </w:rPr>
-        <w:t>_court</w:t>
-      </w:r>
-      <w:proofErr w:type="spellEnd"/>
-      <w:r>
-        <w:rPr>
-          <w:rFonts w:eastAsia="Courier New" w:cs="Courier New"/>
-          <w:b/>
-          <w:bCs/>
-          <w:color w:val="000000" w:themeColor="text1"/>
-          <w:szCs w:val="24"/>
-        </w:rPr>
-        <w:t xml:space="preserve"> }}</w:t>
+        <w:t>{{ trial_court }}</w:t>
       </w:r>
     </w:p>
     <w:p>
@@ -460,23 +342,13 @@
         </w:rPr>
         <w:t xml:space="preserve">Informal Reply Brief of </w:t>
       </w:r>
-      <w:proofErr w:type="gramStart"/>
-      <w:r>
-        <w:rPr>
-          <w:rFonts w:eastAsia="Courier New" w:cs="Courier New"/>
-          <w:b/>
-          <w:bCs/>
-        </w:rPr>
-        <w:t>{{ users</w:t>
-      </w:r>
-      <w:proofErr w:type="gramEnd"/>
-      <w:r>
-        <w:rPr>
-          <w:rFonts w:eastAsia="Courier New" w:cs="Courier New"/>
-          <w:b/>
-          <w:bCs/>
-        </w:rPr>
-        <w:t>[0] }}</w:t>
+      <w:r>
+        <w:rPr>
+          <w:rFonts w:eastAsia="Courier New" w:cs="Courier New"/>
+          <w:b/>
+          <w:bCs/>
+        </w:rPr>
+        <w:t>{{ users[0] }}</w:t>
       </w:r>
     </w:p>
     <w:p>
@@ -529,14 +401,6 @@
           <w:noProof/>
           <w:szCs w:val="24"/>
         </w:rPr>
-      </w:r>
-      <w:r>
-        <w:rPr>
-          <w:rFonts w:cs="Courier New"/>
-          <w:b/>
-          <w:noProof/>
-          <w:szCs w:val="24"/>
-        </w:rPr>
         <w:pict w14:anchorId="6860749C">
           <v:rect id="_x0000_i1027" alt="" style="width:468pt;height:.05pt;mso-width-percent:0;mso-height-percent:0;mso-width-percent:0;mso-height-percent:0" o:hralign="center" o:hrstd="t" o:hrnoshade="t" o:hr="t" fillcolor="black [3213]" stroked="f"/>
         </w:pict>
@@ -570,56 +434,27 @@
           <w:rFonts w:cs="Courier New"/>
           <w:szCs w:val="24"/>
         </w:rPr>
-        <w:t>Date</w:t>
-      </w:r>
-      <w:proofErr w:type="gramStart"/>
-      <w:r>
-        <w:rPr>
-          <w:rFonts w:cs="Courier New"/>
-          <w:szCs w:val="24"/>
-        </w:rPr>
-        <w:t>:</w:t>
-      </w:r>
-      <w:r>
-        <w:rPr>
-          <w:rFonts w:cs="Courier New"/>
-          <w:szCs w:val="24"/>
-        </w:rPr>
-        <w:t xml:space="preserve"> </w:t>
-      </w:r>
-      <w:r>
-        <w:rPr>
-          <w:rFonts w:cs="Courier New"/>
-          <w:szCs w:val="24"/>
-        </w:rPr>
-        <w:t xml:space="preserve"> </w:t>
-      </w:r>
-      <w:r>
-        <w:rPr>
-          <w:rFonts w:eastAsia="Courier New" w:cs="Courier New"/>
-        </w:rPr>
-        <w:t>{</w:t>
-      </w:r>
-      <w:proofErr w:type="gramEnd"/>
-      <w:r>
-        <w:rPr>
-          <w:rFonts w:eastAsia="Courier New" w:cs="Courier New"/>
-        </w:rPr>
-        <w:t>{ users[0].</w:t>
-      </w:r>
-      <w:proofErr w:type="spellStart"/>
-      <w:r>
-        <w:rPr>
-          <w:rFonts w:eastAsia="Courier New" w:cs="Courier New"/>
-        </w:rPr>
-        <w:t>signature_date</w:t>
-      </w:r>
-      <w:proofErr w:type="spellEnd"/>
-      <w:r>
-        <w:rPr>
-          <w:rFonts w:eastAsia="Courier New" w:cs="Courier New"/>
-        </w:rPr>
-        <w:t xml:space="preserve"> }}</w:t>
+        <w:t>Date:</w:t>
+      </w:r>
+      <w:r>
+        <w:rPr>
+          <w:rFonts w:cs="Courier New"/>
+          <w:szCs w:val="24"/>
+        </w:rPr>
+        <w:t xml:space="preserve"> </w:t>
+      </w:r>
+      <w:r>
+        <w:rPr>
+          <w:rFonts w:cs="Courier New"/>
+          <w:szCs w:val="24"/>
+        </w:rPr>
+        <w:t xml:space="preserve"> </w:t>
+      </w:r>
+      <w:r>
+        <w:rPr>
+          <w:rFonts w:eastAsia="Courier New" w:cs="Courier New"/>
+        </w:rPr>
+        <w:t>{{ users[0].signature_date }}</w:t>
       </w:r>
     </w:p>
     <w:p>
@@ -656,19 +491,11 @@
         </w:rPr>
         <w:t xml:space="preserve"> </w:t>
       </w:r>
-      <w:proofErr w:type="gramStart"/>
-      <w:r>
-        <w:rPr>
-          <w:rFonts w:eastAsia="Courier New" w:cs="Courier New"/>
-        </w:rPr>
-        <w:t>{{ users</w:t>
-      </w:r>
-      <w:proofErr w:type="gramEnd"/>
-      <w:r>
-        <w:rPr>
-          <w:rFonts w:eastAsia="Courier New" w:cs="Courier New"/>
-        </w:rPr>
-        <w:t>[0] }}</w:t>
+      <w:r>
+        <w:rPr>
+          <w:rFonts w:eastAsia="Courier New" w:cs="Courier New"/>
+        </w:rPr>
+        <w:t>{{ users[0] }}</w:t>
       </w:r>
     </w:p>
     <w:p>
@@ -693,19 +520,11 @@
         </w:rPr>
         <w:t xml:space="preserve"> </w:t>
       </w:r>
-      <w:proofErr w:type="gramStart"/>
-      <w:r>
-        <w:rPr>
-          <w:rFonts w:eastAsia="Courier New" w:cs="Courier New"/>
-        </w:rPr>
-        <w:t>{{ users</w:t>
-      </w:r>
-      <w:proofErr w:type="gramEnd"/>
-      <w:r>
-        <w:rPr>
-          <w:rFonts w:eastAsia="Courier New" w:cs="Courier New"/>
-        </w:rPr>
-        <w:t>[0].pronouns }}</w:t>
+      <w:r>
+        <w:rPr>
+          <w:rFonts w:eastAsia="Courier New" w:cs="Courier New"/>
+        </w:rPr>
+        <w:t>{{ users[0].pronouns }}</w:t>
       </w:r>
     </w:p>
     <w:p>
@@ -765,7 +584,13 @@
         <w:rPr>
           <w:rFonts w:eastAsia="Courier New" w:cs="Courier New"/>
         </w:rPr>
-        <w:t>address.on_one_line</w:t>
+        <w:t>address.</w:t>
+      </w:r>
+      <w:r>
+        <w:rPr>
+          <w:rFonts w:eastAsia="Courier New" w:cs="Courier New"/>
+        </w:rPr>
+        <w:t>address</w:t>
       </w:r>
       <w:proofErr w:type="spellEnd"/>
       <w:r>
@@ -827,33 +652,11 @@
         </w:rPr>
         <w:t xml:space="preserve"> </w:t>
       </w:r>
-      <w:proofErr w:type="gramStart"/>
-      <w:r>
-        <w:rPr>
-          <w:rFonts w:eastAsia="Courier New" w:cs="Courier New"/>
-        </w:rPr>
-        <w:t>{{ users</w:t>
-      </w:r>
-      <w:proofErr w:type="gramEnd"/>
-      <w:r>
-        <w:rPr>
-          <w:rFonts w:eastAsia="Courier New" w:cs="Courier New"/>
-        </w:rPr>
-        <w:t>[0].</w:t>
-      </w:r>
-      <w:proofErr w:type="spellStart"/>
-      <w:r>
-        <w:rPr>
-          <w:rFonts w:eastAsia="Courier New" w:cs="Courier New"/>
-        </w:rPr>
-        <w:t>phone_number</w:t>
-      </w:r>
-      <w:proofErr w:type="spellEnd"/>
-      <w:r>
-        <w:rPr>
-          <w:rFonts w:eastAsia="Courier New" w:cs="Courier New"/>
-        </w:rPr>
-        <w:t xml:space="preserve"> }}</w:t>
+      <w:r>
+        <w:rPr>
+          <w:rFonts w:eastAsia="Courier New" w:cs="Courier New"/>
+        </w:rPr>
+        <w:t>{{ users[0].phone_number }}</w:t>
       </w:r>
     </w:p>
     <w:p>
@@ -913,21 +716,7 @@
         <w:rPr>
           <w:rFonts w:eastAsia="Courier New" w:cs="Courier New"/>
         </w:rPr>
-        <w:t>{{</w:t>
-      </w:r>
-      <w:proofErr w:type="gramStart"/>
-      <w:r>
-        <w:rPr>
-          <w:rFonts w:eastAsia="Courier New" w:cs="Courier New"/>
-        </w:rPr>
-        <w:t>users[</w:t>
-      </w:r>
-      <w:proofErr w:type="gramEnd"/>
-      <w:r>
-        <w:rPr>
-          <w:rFonts w:eastAsia="Courier New" w:cs="Courier New"/>
-        </w:rPr>
-        <w:t>0].email }}</w:t>
+        <w:t>{{users[0].email }}</w:t>
       </w:r>
     </w:p>
     <w:p>
@@ -957,52 +746,6 @@
           <w:bCs/>
         </w:rPr>
       </w:pPr>
-      <w:r>
-        <w:rPr>
-          <w:rFonts w:cs="Courier New"/>
-          <w:b/>
-          <w:bCs/>
-          <w:color w:val="FF0000"/>
-        </w:rPr>
-        <w:t xml:space="preserve">Page limit:  Please note the maximum page limit for filing an informal reply brief using this form is </w:t>
-      </w:r>
-      <w:r>
-        <w:rPr>
-          <w:rFonts w:cs="Courier New"/>
-          <w:b/>
-          <w:bCs/>
-          <w:color w:val="FF0000"/>
-          <w:u w:val="single"/>
-        </w:rPr>
-        <w:t>fifteen</w:t>
-      </w:r>
-      <w:r>
-        <w:rPr>
-          <w:rFonts w:cs="Courier New"/>
-          <w:b/>
-          <w:bCs/>
-          <w:color w:val="FF0000"/>
-        </w:rPr>
-        <w:t xml:space="preserve"> (15) pages</w:t>
-      </w:r>
-      <w:r>
-        <w:rPr>
-          <w:rFonts w:cs="Courier New"/>
-          <w:b/>
-          <w:bCs/>
-          <w:color w:val="FF0000"/>
-        </w:rPr>
-        <w:t xml:space="preserve"> of double-spaced text in Courier, Courier New, or any other monospaced font, no smaller than 12-point</w:t>
-      </w:r>
-      <w:r>
-        <w:rPr>
-          <w:rFonts w:cs="Courier New"/>
-          <w:b/>
-          <w:bCs/>
-          <w:color w:val="FF0000"/>
-        </w:rPr>
-        <w:t xml:space="preserve"> (This form is in Courier New 12 point).  Page 1 begins on this first page.</w:t>
-      </w:r>
       <w:r>
         <w:rPr>
           <w:rFonts w:cs="Courier New"/>
@@ -1038,7 +781,6 @@
           <w:rFonts w:eastAsia="Times New Roman" w:cs="Courier New"/>
         </w:rPr>
       </w:pPr>
-      <w:proofErr w:type="gramStart"/>
       <w:r>
         <w:rPr>
           <w:rFonts w:eastAsia="Times New Roman" w:cs="Courier New"/>
@@ -1049,369 +791,19 @@
         <w:rPr>
           <w:rFonts w:eastAsia="Times New Roman" w:cs="Courier New"/>
         </w:rPr>
-        <w:t xml:space="preserve"> </w:t>
-      </w:r>
-      <w:proofErr w:type="spellStart"/>
+        <w:t xml:space="preserve"> appeal_reply_argument</w:t>
+      </w:r>
       <w:r>
         <w:rPr>
           <w:rFonts w:eastAsia="Times New Roman" w:cs="Courier New"/>
         </w:rPr>
-        <w:t>appeal</w:t>
-      </w:r>
-      <w:proofErr w:type="gramEnd"/>
+        <w:t>s</w:t>
+      </w:r>
       <w:r>
         <w:rPr>
           <w:rFonts w:eastAsia="Times New Roman" w:cs="Courier New"/>
         </w:rPr>
-        <w:t>_reply_argument</w:t>
-      </w:r>
-      <w:r>
-        <w:rPr>
-          <w:rFonts w:eastAsia="Times New Roman" w:cs="Courier New"/>
-        </w:rPr>
-        <w:t>s</w:t>
-      </w:r>
-      <w:proofErr w:type="spellEnd"/>
-      <w:r>
-        <w:rPr>
-          <w:rFonts w:eastAsia="Times New Roman" w:cs="Courier New"/>
-        </w:rPr>
-        <w:t>[</w:t>
-      </w:r>
-      <w:proofErr w:type="spellStart"/>
-      <w:r>
-        <w:rPr>
-          <w:rFonts w:eastAsia="Times New Roman" w:cs="Courier New"/>
-        </w:rPr>
-        <w:t>i</w:t>
-      </w:r>
-      <w:proofErr w:type="spellEnd"/>
-      <w:r>
-        <w:rPr>
-          <w:rFonts w:eastAsia="Times New Roman" w:cs="Courier New"/>
-        </w:rPr>
-        <w:t>].reason }}</w:t>
-      </w:r>
-    </w:p>
-    <w:p>
-      <w:pPr>
-        <w:spacing w:after="0"/>
-        <w:rPr>
-          <w:rFonts w:eastAsia="Times New Roman" w:cs="Courier New"/>
-        </w:rPr>
-      </w:pPr>
-      <w:proofErr w:type="gramStart"/>
-      <w:r>
-        <w:rPr>
-          <w:rFonts w:eastAsia="Times New Roman" w:cs="Courier New"/>
-        </w:rPr>
-        <w:t xml:space="preserve">{{ </w:t>
-      </w:r>
-      <w:proofErr w:type="spellStart"/>
-      <w:r>
-        <w:rPr>
-          <w:rFonts w:eastAsia="Times New Roman" w:cs="Courier New"/>
-        </w:rPr>
-        <w:t>appeal</w:t>
-      </w:r>
-      <w:proofErr w:type="gramEnd"/>
-      <w:r>
-        <w:rPr>
-          <w:rFonts w:eastAsia="Times New Roman" w:cs="Courier New"/>
-        </w:rPr>
-        <w:t>_reply_arguments</w:t>
-      </w:r>
-      <w:proofErr w:type="spellEnd"/>
-      <w:r>
-        <w:rPr>
-          <w:rFonts w:eastAsia="Times New Roman" w:cs="Courier New"/>
-        </w:rPr>
-        <w:t>[</w:t>
-      </w:r>
-      <w:proofErr w:type="spellStart"/>
-      <w:r>
-        <w:rPr>
-          <w:rFonts w:eastAsia="Times New Roman" w:cs="Courier New"/>
-        </w:rPr>
-        <w:t>i</w:t>
-      </w:r>
-      <w:proofErr w:type="spellEnd"/>
-      <w:r>
-        <w:rPr>
-          <w:rFonts w:eastAsia="Times New Roman" w:cs="Courier New"/>
-        </w:rPr>
-        <w:t>].</w:t>
-      </w:r>
-      <w:proofErr w:type="spellStart"/>
-      <w:r>
-        <w:rPr>
-          <w:rFonts w:eastAsia="Times New Roman" w:cs="Courier New"/>
-        </w:rPr>
-        <w:t>legal_citation</w:t>
-      </w:r>
-      <w:proofErr w:type="spellEnd"/>
-      <w:r>
-        <w:rPr>
-          <w:rFonts w:eastAsia="Times New Roman" w:cs="Courier New"/>
-        </w:rPr>
-        <w:t xml:space="preserve"> }}</w:t>
-      </w:r>
-    </w:p>
-    <w:p>
-      <w:pPr>
-        <w:spacing w:after="0"/>
-        <w:rPr>
-          <w:rFonts w:eastAsia="Times New Roman" w:cs="Courier New"/>
-        </w:rPr>
-      </w:pPr>
-      <w:proofErr w:type="gramStart"/>
-      <w:r>
-        <w:rPr>
-          <w:rFonts w:eastAsia="Times New Roman" w:cs="Courier New"/>
-        </w:rPr>
-        <w:t xml:space="preserve">{{ </w:t>
-      </w:r>
-      <w:proofErr w:type="spellStart"/>
-      <w:r>
-        <w:rPr>
-          <w:rFonts w:eastAsia="Times New Roman" w:cs="Courier New"/>
-        </w:rPr>
-        <w:t>appeal</w:t>
-      </w:r>
-      <w:proofErr w:type="gramEnd"/>
-      <w:r>
-        <w:rPr>
-          <w:rFonts w:eastAsia="Times New Roman" w:cs="Courier New"/>
-        </w:rPr>
-        <w:t>_reply_arguments</w:t>
-      </w:r>
-      <w:proofErr w:type="spellEnd"/>
-      <w:r>
-        <w:rPr>
-          <w:rFonts w:eastAsia="Times New Roman" w:cs="Courier New"/>
-        </w:rPr>
-        <w:t>[</w:t>
-      </w:r>
-      <w:proofErr w:type="spellStart"/>
-      <w:r>
-        <w:rPr>
-          <w:rFonts w:eastAsia="Times New Roman" w:cs="Courier New"/>
-        </w:rPr>
-        <w:t>i</w:t>
-      </w:r>
-      <w:proofErr w:type="spellEnd"/>
-      <w:r>
-        <w:rPr>
-          <w:rFonts w:eastAsia="Times New Roman" w:cs="Courier New"/>
-        </w:rPr>
-        <w:t>].</w:t>
-      </w:r>
-      <w:proofErr w:type="spellStart"/>
-      <w:r>
-        <w:rPr>
-          <w:rFonts w:eastAsia="Times New Roman" w:cs="Courier New"/>
-        </w:rPr>
-        <w:t>fact_reference</w:t>
-      </w:r>
-      <w:proofErr w:type="spellEnd"/>
-      <w:r>
-        <w:rPr>
-          <w:rFonts w:eastAsia="Times New Roman" w:cs="Courier New"/>
-        </w:rPr>
-        <w:t xml:space="preserve"> }}</w:t>
-      </w:r>
-    </w:p>
-    <w:p>
-      <w:pPr>
-        <w:spacing w:after="0"/>
-        <w:rPr>
-          <w:rFonts w:eastAsia="Times New Roman" w:cs="Courier New"/>
-          <w:color w:val="FF0000"/>
-        </w:rPr>
-      </w:pPr>
-      <w:r>
-        <w:rPr>
-          <w:rFonts w:eastAsia="Times New Roman" w:cs="Courier New"/>
-          <w:color w:val="FF0000"/>
-        </w:rPr>
-        <w:t>[</w:t>
-      </w:r>
-      <w:r>
-        <w:rPr>
-          <w:rFonts w:eastAsia="Times New Roman" w:cs="Courier New"/>
-          <w:color w:val="FF0000"/>
-        </w:rPr>
-        <w:t xml:space="preserve">The purpose of </w:t>
-      </w:r>
-      <w:r>
-        <w:rPr>
-          <w:rFonts w:eastAsia="Times New Roman" w:cs="Courier New"/>
-          <w:color w:val="FF0000"/>
-        </w:rPr>
-        <w:t xml:space="preserve">a reply brief is to respond to arguments raised by the appellee in their brief, not to repeat arguments already made in your original brief.  </w:t>
-      </w:r>
-      <w:r>
-        <w:rPr>
-          <w:rFonts w:eastAsia="Times New Roman" w:cs="Courier New"/>
-          <w:color w:val="FF0000"/>
-        </w:rPr>
-        <w:t>You may</w:t>
-      </w:r>
-      <w:r>
-        <w:rPr>
-          <w:rFonts w:eastAsia="Times New Roman" w:cs="Courier New"/>
-          <w:color w:val="FF0000"/>
-        </w:rPr>
-        <w:t xml:space="preserve"> respond to specific </w:t>
-      </w:r>
-      <w:r>
-        <w:rPr>
-          <w:rFonts w:eastAsia="Times New Roman" w:cs="Courier New"/>
-          <w:color w:val="FF0000"/>
-        </w:rPr>
-        <w:t>argument</w:t>
-      </w:r>
-      <w:r>
-        <w:rPr>
-          <w:rFonts w:eastAsia="Times New Roman" w:cs="Courier New"/>
-          <w:color w:val="FF0000"/>
-        </w:rPr>
-        <w:t>s made in the appellee brief, supporting your response(s) with citations to legal authorities such as case decisions</w:t>
-      </w:r>
-      <w:r>
-        <w:rPr>
-          <w:rFonts w:eastAsia="Times New Roman" w:cs="Courier New"/>
-          <w:color w:val="FF0000"/>
-        </w:rPr>
-        <w:t xml:space="preserve"> (preferably from Massachusetts)</w:t>
-      </w:r>
-      <w:r>
-        <w:rPr>
-          <w:rFonts w:eastAsia="Times New Roman" w:cs="Courier New"/>
-          <w:color w:val="FF0000"/>
-        </w:rPr>
-        <w:t xml:space="preserve">, statutes, regulations, court rules, constitutional provisions, or other authorities.  Any facts you discuss </w:t>
-      </w:r>
-      <w:r>
-        <w:rPr>
-          <w:rFonts w:eastAsia="Times New Roman" w:cs="Courier New"/>
-          <w:color w:val="FF0000"/>
-        </w:rPr>
-        <w:t>must</w:t>
-      </w:r>
-      <w:r>
-        <w:rPr>
-          <w:rFonts w:eastAsia="Times New Roman" w:cs="Courier New"/>
-          <w:color w:val="FF0000"/>
-        </w:rPr>
-        <w:t xml:space="preserve"> be followed by a reference to the page(s) in the record appendix, supplemental appendix, or transcript(s) where the fact(s) appear(s).  You may not discuss new facts or make new arguments</w:t>
-      </w:r>
-      <w:r>
-        <w:rPr>
-          <w:rFonts w:eastAsia="Times New Roman" w:cs="Courier New"/>
-          <w:color w:val="FF0000"/>
-        </w:rPr>
-        <w:t>,</w:t>
-      </w:r>
-      <w:r>
-        <w:rPr>
-          <w:rFonts w:eastAsia="Times New Roman" w:cs="Courier New"/>
-          <w:color w:val="FF0000"/>
-        </w:rPr>
-        <w:t xml:space="preserve"> because the other side will not have a chance to respond.</w:t>
-      </w:r>
-      <w:r>
-        <w:rPr>
-          <w:rFonts w:eastAsia="Times New Roman" w:cs="Courier New"/>
-          <w:color w:val="FF0000"/>
-        </w:rPr>
-        <w:t xml:space="preserve">  </w:t>
-      </w:r>
-      <w:r>
-        <w:rPr>
-          <w:rFonts w:eastAsia="Times New Roman" w:cs="Courier New"/>
-          <w:b/>
-          <w:bCs/>
-          <w:color w:val="FF0000"/>
-        </w:rPr>
-        <w:t xml:space="preserve">The rules </w:t>
-      </w:r>
-      <w:r>
-        <w:rPr>
-          <w:rFonts w:eastAsia="Times New Roman" w:cs="Courier New"/>
-          <w:b/>
-          <w:bCs/>
-          <w:color w:val="FF0000"/>
-        </w:rPr>
-        <w:t xml:space="preserve">for </w:t>
-      </w:r>
-      <w:r>
-        <w:rPr>
-          <w:rFonts w:eastAsia="Times New Roman" w:cs="Courier New"/>
-          <w:b/>
-          <w:bCs/>
-          <w:color w:val="FF0000"/>
-        </w:rPr>
-        <w:t xml:space="preserve">confidential and impounded information </w:t>
-      </w:r>
-      <w:r>
-        <w:rPr>
-          <w:rFonts w:eastAsia="Times New Roman" w:cs="Courier New"/>
-          <w:b/>
-          <w:bCs/>
-          <w:color w:val="FF0000"/>
-        </w:rPr>
-        <w:t xml:space="preserve">that apply to </w:t>
-      </w:r>
-      <w:r>
-        <w:rPr>
-          <w:rFonts w:eastAsia="Times New Roman" w:cs="Courier New"/>
-          <w:b/>
-          <w:bCs/>
-          <w:color w:val="FF0000"/>
-        </w:rPr>
-        <w:t xml:space="preserve">all briefs, including </w:t>
-      </w:r>
-      <w:r>
-        <w:rPr>
-          <w:rFonts w:eastAsia="Times New Roman" w:cs="Courier New"/>
-          <w:b/>
-          <w:bCs/>
-          <w:color w:val="FF0000"/>
-        </w:rPr>
-        <w:t>informal appellant and appellee briefs</w:t>
-      </w:r>
-      <w:r>
-        <w:rPr>
-          <w:rFonts w:eastAsia="Times New Roman" w:cs="Courier New"/>
-          <w:b/>
-          <w:bCs/>
-          <w:color w:val="FF0000"/>
-        </w:rPr>
-        <w:t>,</w:t>
-      </w:r>
-      <w:r>
-        <w:rPr>
-          <w:rFonts w:eastAsia="Times New Roman" w:cs="Courier New"/>
-          <w:b/>
-          <w:bCs/>
-          <w:color w:val="FF0000"/>
-        </w:rPr>
-        <w:t xml:space="preserve"> also apply to this informal reply brief</w:t>
-      </w:r>
-      <w:r>
-        <w:rPr>
-          <w:rFonts w:eastAsia="Times New Roman" w:cs="Courier New"/>
-          <w:color w:val="FF0000"/>
-        </w:rPr>
-        <w:t>.</w:t>
-      </w:r>
-      <w:r>
-        <w:rPr>
-          <w:rFonts w:eastAsia="Times New Roman" w:cs="Courier New"/>
-          <w:color w:val="FF0000"/>
-        </w:rPr>
-        <w:t>]</w:t>
+        <w:t>}}</w:t>
       </w:r>
     </w:p>
     <w:p>
@@ -1466,141 +858,107 @@
           <w:szCs w:val="24"/>
         </w:rPr>
       </w:pPr>
+      <w:r>
+        <w:rPr>
+          <w:rFonts w:eastAsia="Courier New" w:cs="Courier New"/>
+          <w:color w:val="000000" w:themeColor="text1"/>
+          <w:szCs w:val="24"/>
+        </w:rPr>
+        <w:t>{{ appeal_reply_conclusion }}</w:t>
+      </w:r>
+    </w:p>
+    <w:p>
+      <w:pPr>
+        <w:spacing w:after="0"/>
+        <w:rPr>
+          <w:rFonts w:eastAsia="Courier New" w:cs="Courier New"/>
+          <w:color w:val="000000" w:themeColor="text1"/>
+          <w:szCs w:val="24"/>
+        </w:rPr>
+      </w:pPr>
+    </w:p>
+    <w:p>
+      <w:pPr>
+        <w:spacing w:after="0"/>
+        <w:rPr>
+          <w:rFonts w:cs="Courier New"/>
+        </w:rPr>
+      </w:pPr>
+    </w:p>
+    <w:p>
+      <w:pPr>
+        <w:spacing w:after="0"/>
+        <w:rPr>
+          <w:rFonts w:cs="Courier New"/>
+        </w:rPr>
+      </w:pPr>
+    </w:p>
+    <w:p>
+      <w:pPr>
+        <w:spacing w:after="0"/>
+        <w:rPr>
+          <w:rFonts w:cs="Courier New"/>
+        </w:rPr>
+      </w:pPr>
+      <w:r>
+        <w:rPr>
+          <w:rFonts w:cs="Courier New"/>
+        </w:rPr>
+        <w:t>Respectfully submitted,</w:t>
+      </w:r>
+    </w:p>
+    <w:p>
+      <w:pPr>
+        <w:spacing w:after="0"/>
+        <w:rPr>
+          <w:rFonts w:cs="Courier New"/>
+        </w:rPr>
+      </w:pPr>
+    </w:p>
+    <w:p>
+      <w:pPr>
+        <w:pStyle w:val="NoSpacing"/>
+        <w:rPr>
+          <w:rFonts w:eastAsia="Courier New" w:cs="Courier New"/>
+        </w:rPr>
+      </w:pPr>
+      <w:r>
+        <w:rPr>
+          <w:rFonts w:cs="Courier New"/>
+        </w:rPr>
+        <w:t xml:space="preserve">/s/ </w:t>
+      </w:r>
       <w:proofErr w:type="gramStart"/>
       <w:r>
         <w:rPr>
           <w:rFonts w:eastAsia="Courier New" w:cs="Courier New"/>
-          <w:color w:val="000000" w:themeColor="text1"/>
-          <w:szCs w:val="24"/>
         </w:rPr>
         <w:t xml:space="preserve">{{ </w:t>
       </w:r>
-      <w:proofErr w:type="spellStart"/>
-      <w:r>
-        <w:rPr>
-          <w:rFonts w:eastAsia="Courier New" w:cs="Courier New"/>
-          <w:color w:val="000000" w:themeColor="text1"/>
-          <w:szCs w:val="24"/>
-        </w:rPr>
-        <w:t>appeal</w:t>
+      <w:r>
+        <w:rPr>
+          <w:rFonts w:eastAsia="Courier New" w:cs="Courier New"/>
+        </w:rPr>
+        <w:t>users</w:t>
       </w:r>
       <w:proofErr w:type="gramEnd"/>
       <w:r>
         <w:rPr>
           <w:rFonts w:eastAsia="Courier New" w:cs="Courier New"/>
-          <w:color w:val="000000" w:themeColor="text1"/>
-          <w:szCs w:val="24"/>
-        </w:rPr>
-        <w:t>_reply_conclusion</w:t>
-      </w:r>
-      <w:proofErr w:type="spellEnd"/>
-      <w:r>
-        <w:rPr>
-          <w:rFonts w:eastAsia="Courier New" w:cs="Courier New"/>
-          <w:color w:val="000000" w:themeColor="text1"/>
-          <w:szCs w:val="24"/>
-        </w:rPr>
-        <w:t xml:space="preserve"> }}</w:t>
-      </w:r>
-    </w:p>
-    <w:p>
-      <w:pPr>
-        <w:spacing w:after="0"/>
-        <w:rPr>
-          <w:rFonts w:eastAsia="Courier New" w:cs="Courier New"/>
-          <w:color w:val="FF0000"/>
-          <w:szCs w:val="24"/>
-        </w:rPr>
-      </w:pPr>
-      <w:r>
-        <w:rPr>
-          <w:rFonts w:eastAsia="Courier New" w:cs="Courier New"/>
-          <w:color w:val="FF0000"/>
-          <w:szCs w:val="24"/>
-        </w:rPr>
-        <w:t>[A statement of what you are asking the Appeals Court to do (for example, affirm the judgment).]</w:t>
-      </w:r>
-    </w:p>
-    <w:p>
-      <w:pPr>
-        <w:spacing w:after="0"/>
-        <w:rPr>
-          <w:rFonts w:eastAsia="Courier New" w:cs="Courier New"/>
-          <w:color w:val="000000" w:themeColor="text1"/>
-          <w:szCs w:val="24"/>
-        </w:rPr>
-      </w:pPr>
-    </w:p>
-    <w:p>
-      <w:pPr>
-        <w:spacing w:after="0"/>
-        <w:rPr>
-          <w:rFonts w:cs="Courier New"/>
-        </w:rPr>
-      </w:pPr>
-    </w:p>
-    <w:p>
-      <w:pPr>
-        <w:spacing w:after="0"/>
-        <w:rPr>
-          <w:rFonts w:cs="Courier New"/>
-        </w:rPr>
-      </w:pPr>
-    </w:p>
-    <w:p>
-      <w:pPr>
-        <w:spacing w:after="0"/>
-        <w:rPr>
-          <w:rFonts w:cs="Courier New"/>
-        </w:rPr>
-      </w:pPr>
-      <w:r>
-        <w:rPr>
-          <w:rFonts w:cs="Courier New"/>
-        </w:rPr>
-        <w:t>Respectfully submitted,</w:t>
-      </w:r>
-    </w:p>
-    <w:p>
-      <w:pPr>
-        <w:spacing w:after="0"/>
-        <w:rPr>
-          <w:rFonts w:cs="Courier New"/>
-        </w:rPr>
-      </w:pPr>
-    </w:p>
-    <w:p>
-      <w:pPr>
-        <w:pStyle w:val="NoSpacing"/>
-        <w:rPr>
-          <w:rFonts w:eastAsia="Courier New" w:cs="Courier New"/>
-        </w:rPr>
-      </w:pPr>
-      <w:r>
-        <w:rPr>
-          <w:rFonts w:cs="Courier New"/>
-        </w:rPr>
-        <w:t xml:space="preserve">/s/ </w:t>
-      </w:r>
-      <w:proofErr w:type="gramStart"/>
-      <w:r>
-        <w:rPr>
-          <w:rFonts w:eastAsia="Courier New" w:cs="Courier New"/>
-        </w:rPr>
-        <w:t xml:space="preserve">{{ </w:t>
-      </w:r>
-      <w:r>
-        <w:rPr>
-          <w:rFonts w:eastAsia="Courier New" w:cs="Courier New"/>
-        </w:rPr>
-        <w:t>users</w:t>
-      </w:r>
-      <w:proofErr w:type="gramEnd"/>
-      <w:r>
-        <w:rPr>
-          <w:rFonts w:eastAsia="Courier New" w:cs="Courier New"/>
-        </w:rPr>
-        <w:t xml:space="preserve">[0].signature </w:t>
+        </w:rPr>
+        <w:t>[0</w:t>
+      </w:r>
+      <w:r>
+        <w:rPr>
+          <w:rFonts w:eastAsia="Courier New" w:cs="Courier New"/>
+        </w:rPr>
+        <w:t>]</w:t>
+      </w:r>
+      <w:r>
+        <w:rPr>
+          <w:rFonts w:eastAsia="Courier New" w:cs="Courier New"/>
+        </w:rPr>
+        <w:t xml:space="preserve"> </w:t>
       </w:r>
       <w:r>
         <w:rPr>
@@ -1693,19 +1051,11 @@
         </w:rPr>
         <w:t xml:space="preserve"> </w:t>
       </w:r>
-      <w:proofErr w:type="gramStart"/>
-      <w:r>
-        <w:rPr>
-          <w:rFonts w:eastAsia="Courier New" w:cs="Courier New"/>
-        </w:rPr>
-        <w:t>{{ users</w:t>
-      </w:r>
-      <w:proofErr w:type="gramEnd"/>
-      <w:r>
-        <w:rPr>
-          <w:rFonts w:eastAsia="Courier New" w:cs="Courier New"/>
-        </w:rPr>
-        <w:t>[0] }}</w:t>
+      <w:r>
+        <w:rPr>
+          <w:rFonts w:eastAsia="Courier New" w:cs="Courier New"/>
+        </w:rPr>
+        <w:t>{{ users[0] }}</w:t>
       </w:r>
     </w:p>
     <w:p>
@@ -1736,19 +1086,11 @@
         </w:rPr>
         <w:t xml:space="preserve"> </w:t>
       </w:r>
-      <w:proofErr w:type="gramStart"/>
-      <w:r>
-        <w:rPr>
-          <w:rFonts w:eastAsia="Courier New" w:cs="Courier New"/>
-        </w:rPr>
-        <w:t>{{ users</w:t>
-      </w:r>
-      <w:proofErr w:type="gramEnd"/>
-      <w:r>
-        <w:rPr>
-          <w:rFonts w:eastAsia="Courier New" w:cs="Courier New"/>
-        </w:rPr>
-        <w:t>[0].pronouns }}</w:t>
+      <w:r>
+        <w:rPr>
+          <w:rFonts w:eastAsia="Courier New" w:cs="Courier New"/>
+        </w:rPr>
+        <w:t>{{ users[0].pronouns }}</w:t>
       </w:r>
     </w:p>
     <w:p>
@@ -1794,26 +1136,24 @@
         </w:rPr>
         <w:t xml:space="preserve"> </w:t>
       </w:r>
-      <w:proofErr w:type="gramStart"/>
-      <w:r>
-        <w:rPr>
-          <w:rFonts w:eastAsia="Courier New" w:cs="Courier New"/>
-        </w:rPr>
-        <w:t>{{ users</w:t>
-      </w:r>
-      <w:proofErr w:type="gramEnd"/>
-      <w:r>
-        <w:rPr>
-          <w:rFonts w:eastAsia="Courier New" w:cs="Courier New"/>
-        </w:rPr>
-        <w:t>[0].</w:t>
+      <w:r>
+        <w:rPr>
+          <w:rFonts w:eastAsia="Courier New" w:cs="Courier New"/>
+        </w:rPr>
+        <w:t>{{ users[0].</w:t>
       </w:r>
       <w:proofErr w:type="spellStart"/>
       <w:r>
         <w:rPr>
           <w:rFonts w:eastAsia="Courier New" w:cs="Courier New"/>
         </w:rPr>
-        <w:t>address.on_one_line</w:t>
+        <w:t>address.</w:t>
+      </w:r>
+      <w:r>
+        <w:rPr>
+          <w:rFonts w:eastAsia="Courier New" w:cs="Courier New"/>
+        </w:rPr>
+        <w:t>address</w:t>
       </w:r>
       <w:proofErr w:type="spellEnd"/>
       <w:r>
@@ -1880,33 +1220,11 @@
         </w:rPr>
         <w:t xml:space="preserve"> </w:t>
       </w:r>
-      <w:proofErr w:type="gramStart"/>
-      <w:r>
-        <w:rPr>
-          <w:rFonts w:eastAsia="Courier New" w:cs="Courier New"/>
-        </w:rPr>
-        <w:t>{{ users</w:t>
-      </w:r>
-      <w:proofErr w:type="gramEnd"/>
-      <w:r>
-        <w:rPr>
-          <w:rFonts w:eastAsia="Courier New" w:cs="Courier New"/>
-        </w:rPr>
-        <w:t>[0].</w:t>
-      </w:r>
-      <w:proofErr w:type="spellStart"/>
-      <w:r>
-        <w:rPr>
-          <w:rFonts w:eastAsia="Courier New" w:cs="Courier New"/>
-        </w:rPr>
-        <w:t>phone_number</w:t>
-      </w:r>
-      <w:proofErr w:type="spellEnd"/>
-      <w:r>
-        <w:rPr>
-          <w:rFonts w:eastAsia="Courier New" w:cs="Courier New"/>
-        </w:rPr>
-        <w:t xml:space="preserve"> }}</w:t>
+      <w:r>
+        <w:rPr>
+          <w:rFonts w:eastAsia="Courier New" w:cs="Courier New"/>
+        </w:rPr>
+        <w:t>{{ users[0].phone_number }}</w:t>
       </w:r>
     </w:p>
     <w:p>
@@ -1972,89 +1290,47 @@
         <w:rPr>
           <w:rFonts w:eastAsia="Courier New" w:cs="Courier New"/>
         </w:rPr>
-        <w:t>{{</w:t>
-      </w:r>
-      <w:proofErr w:type="gramStart"/>
-      <w:r>
-        <w:rPr>
-          <w:rFonts w:eastAsia="Courier New" w:cs="Courier New"/>
-        </w:rPr>
-        <w:t>users[</w:t>
-      </w:r>
-      <w:proofErr w:type="gramEnd"/>
-      <w:r>
-        <w:rPr>
-          <w:rFonts w:eastAsia="Courier New" w:cs="Courier New"/>
-        </w:rPr>
-        <w:t>0].email }}</w:t>
-      </w:r>
-    </w:p>
-    <w:p>
-      <w:pPr>
-        <w:pStyle w:val="NoSpacing"/>
-        <w:rPr>
-          <w:rFonts w:cs="Courier New"/>
-        </w:rPr>
-      </w:pPr>
-    </w:p>
-    <w:p>
-      <w:pPr>
-        <w:pStyle w:val="NoSpacing"/>
-        <w:rPr>
-          <w:rFonts w:cs="Courier New"/>
-        </w:rPr>
-      </w:pPr>
-      <w:r>
-        <w:rPr>
-          <w:rFonts w:cs="Courier New"/>
-        </w:rPr>
-        <w:t>Date</w:t>
-      </w:r>
-      <w:proofErr w:type="gramStart"/>
-      <w:r>
-        <w:rPr>
-          <w:rFonts w:cs="Courier New"/>
-        </w:rPr>
-        <w:t>:</w:t>
-      </w:r>
-      <w:r>
-        <w:rPr>
-          <w:rFonts w:cs="Courier New"/>
-        </w:rPr>
-        <w:t xml:space="preserve"> </w:t>
-      </w:r>
-      <w:r>
-        <w:rPr>
-          <w:rFonts w:cs="Courier New"/>
-        </w:rPr>
-        <w:t xml:space="preserve"> </w:t>
-      </w:r>
-      <w:r>
-        <w:rPr>
-          <w:rFonts w:eastAsia="Courier New" w:cs="Courier New"/>
-        </w:rPr>
-        <w:t>{</w:t>
-      </w:r>
-      <w:proofErr w:type="gramEnd"/>
-      <w:r>
-        <w:rPr>
-          <w:rFonts w:eastAsia="Courier New" w:cs="Courier New"/>
-        </w:rPr>
-        <w:t>{ users[0].</w:t>
-      </w:r>
-      <w:proofErr w:type="spellStart"/>
-      <w:r>
-        <w:rPr>
-          <w:rFonts w:eastAsia="Courier New" w:cs="Courier New"/>
-        </w:rPr>
-        <w:t>signature_date</w:t>
-      </w:r>
-      <w:proofErr w:type="spellEnd"/>
-      <w:r>
-        <w:rPr>
-          <w:rFonts w:eastAsia="Courier New" w:cs="Courier New"/>
-        </w:rPr>
-        <w:t xml:space="preserve"> }}</w:t>
+        <w:t>{{users[0].email }}</w:t>
+      </w:r>
+    </w:p>
+    <w:p>
+      <w:pPr>
+        <w:pStyle w:val="NoSpacing"/>
+        <w:rPr>
+          <w:rFonts w:cs="Courier New"/>
+        </w:rPr>
+      </w:pPr>
+    </w:p>
+    <w:p>
+      <w:pPr>
+        <w:pStyle w:val="NoSpacing"/>
+        <w:rPr>
+          <w:rFonts w:cs="Courier New"/>
+        </w:rPr>
+      </w:pPr>
+      <w:r>
+        <w:rPr>
+          <w:rFonts w:cs="Courier New"/>
+        </w:rPr>
+        <w:t>Date:</w:t>
+      </w:r>
+      <w:r>
+        <w:rPr>
+          <w:rFonts w:cs="Courier New"/>
+        </w:rPr>
+        <w:t xml:space="preserve"> </w:t>
+      </w:r>
+      <w:r>
+        <w:rPr>
+          <w:rFonts w:cs="Courier New"/>
+        </w:rPr>
+        <w:t xml:space="preserve"> </w:t>
+      </w:r>
+      <w:r>
+        <w:rPr>
+          <w:rFonts w:eastAsia="Courier New" w:cs="Courier New"/>
+        </w:rPr>
+        <w:t>{{ users[0].signature_date }}</w:t>
       </w:r>
     </w:p>
     <w:p>
@@ -2087,16 +1363,6 @@
           <w:szCs w:val="24"/>
         </w:rPr>
       </w:pPr>
-      <w:r>
-        <w:rPr>
-          <w:rFonts w:eastAsia="Courier New" w:cs="Courier New"/>
-          <w:b/>
-          <w:bCs/>
-          <w:color w:val="FF0000"/>
-          <w:szCs w:val="24"/>
-        </w:rPr>
-        <w:t>This page counts as the last page of your informal reply brief, which may not exceed 15 pages.</w:t>
-      </w:r>
       <w:r>
         <w:rPr>
           <w:rFonts w:cs="Courier New"/>
@@ -2144,14 +1410,143 @@
         </w:rPr>
         <w:t xml:space="preserve">I certify that on </w:t>
       </w:r>
-      <w:proofErr w:type="gramStart"/>
-      <w:r>
-        <w:rPr>
-          <w:rFonts w:eastAsia="Courier New" w:cs="Courier New"/>
-        </w:rPr>
-        <w:t>{{ users</w:t>
-      </w:r>
-      <w:proofErr w:type="gramEnd"/>
+      <w:r>
+        <w:rPr>
+          <w:rFonts w:eastAsia="Courier New" w:cs="Courier New"/>
+        </w:rPr>
+        <w:t xml:space="preserve">{{ users[0].signature_date }} </w:t>
+      </w:r>
+      <w:r>
+        <w:rPr>
+          <w:rFonts w:cs="Courier New"/>
+        </w:rPr>
+        <w:t xml:space="preserve">I served a complete copy of this Informal </w:t>
+      </w:r>
+      <w:r>
+        <w:rPr>
+          <w:rFonts w:cs="Courier New"/>
+        </w:rPr>
+        <w:t xml:space="preserve">Reply </w:t>
+      </w:r>
+      <w:r>
+        <w:rPr>
+          <w:rFonts w:cs="Courier New"/>
+        </w:rPr>
+        <w:t>Brief on all parties, by sending it to the person(s) listed below using the email address(es) or physical mailing address(es) shown:</w:t>
+      </w:r>
+    </w:p>
+    <w:p>
+      <w:pPr>
+        <w:spacing w:after="0" w:line="240" w:lineRule="auto"/>
+        <w:rPr>
+          <w:rFonts w:cs="Courier New"/>
+          <w:szCs w:val="24"/>
+        </w:rPr>
+      </w:pPr>
+    </w:p>
+    <w:p>
+      <w:pPr>
+        <w:spacing w:after="0" w:line="240" w:lineRule="auto"/>
+        <w:rPr>
+          <w:rFonts w:cs="Courier New"/>
+        </w:rPr>
+      </w:pPr>
+      <w:r>
+        <w:rPr>
+          <w:rFonts w:cs="Courier New"/>
+          <w:szCs w:val="24"/>
+        </w:rPr>
+        <w:tab/>
+      </w:r>
+      <w:r>
+        <w:rPr>
+          <w:rFonts w:cs="Courier New"/>
+        </w:rPr>
+        <w:t>Name of other party or parties or their lawyer(s) who you served:</w:t>
+      </w:r>
+    </w:p>
+    <w:p>
+      <w:pPr>
+        <w:spacing w:after="0" w:line="240" w:lineRule="auto"/>
+        <w:rPr>
+          <w:rFonts w:cs="Courier New"/>
+        </w:rPr>
+      </w:pPr>
+    </w:p>
+    <w:p>
+      <w:pPr>
+        <w:spacing w:after="0" w:line="240" w:lineRule="auto"/>
+        <w:rPr>
+          <w:rFonts w:eastAsia="Courier New" w:cs="Courier New"/>
+        </w:rPr>
+      </w:pPr>
+      <w:r>
+        <w:rPr>
+          <w:rFonts w:eastAsia="Courier New" w:cs="Courier New"/>
+        </w:rPr>
+        <w:t>{{ other_parties[0] }}</w:t>
+      </w:r>
+    </w:p>
+    <w:p>
+      <w:pPr>
+        <w:spacing w:after="0" w:line="240" w:lineRule="auto"/>
+        <w:rPr>
+          <w:rFonts w:cs="Courier New"/>
+          <w:szCs w:val="24"/>
+        </w:rPr>
+      </w:pPr>
+    </w:p>
+    <w:p>
+      <w:pPr>
+        <w:spacing w:after="0" w:line="240" w:lineRule="auto"/>
+        <w:rPr>
+          <w:rFonts w:cs="Courier New"/>
+        </w:rPr>
+      </w:pPr>
+      <w:r>
+        <w:rPr>
+          <w:rFonts w:cs="Courier New"/>
+          <w:szCs w:val="24"/>
+        </w:rPr>
+        <w:tab/>
+      </w:r>
+      <w:r>
+        <w:rPr>
+          <w:rFonts w:cs="Courier New"/>
+        </w:rPr>
+        <w:t>The email or physical mailing address(es) you sent the document to:</w:t>
+      </w:r>
+    </w:p>
+    <w:p>
+      <w:pPr>
+        <w:spacing w:after="0" w:line="240" w:lineRule="auto"/>
+        <w:rPr>
+          <w:rFonts w:cs="Courier New"/>
+          <w:szCs w:val="24"/>
+        </w:rPr>
+      </w:pPr>
+    </w:p>
+    <w:p>
+      <w:pPr>
+        <w:spacing w:after="0" w:line="240" w:lineRule="auto"/>
+        <w:rPr>
+          <w:rFonts w:eastAsia="Courier New" w:cs="Courier New"/>
+        </w:rPr>
+      </w:pPr>
+      <w:r>
+        <w:rPr>
+          <w:rFonts w:eastAsia="Courier New" w:cs="Courier New"/>
+        </w:rPr>
+        <w:t xml:space="preserve">{{ </w:t>
+      </w:r>
+      <w:proofErr w:type="spellStart"/>
+      <w:r>
+        <w:rPr>
+          <w:rFonts w:eastAsia="Courier New" w:cs="Courier New"/>
+        </w:rPr>
+        <w:t>other_parties</w:t>
+      </w:r>
+      <w:proofErr w:type="spellEnd"/>
       <w:r>
         <w:rPr>
           <w:rFonts w:eastAsia="Courier New" w:cs="Courier New"/>
@@ -2163,194 +1558,19 @@
         <w:rPr>
           <w:rFonts w:eastAsia="Courier New" w:cs="Courier New"/>
         </w:rPr>
-        <w:t>signature_date</w:t>
+        <w:t>address.</w:t>
+      </w:r>
+      <w:r>
+        <w:rPr>
+          <w:rFonts w:eastAsia="Courier New" w:cs="Courier New"/>
+        </w:rPr>
+        <w:t>address</w:t>
       </w:r>
       <w:proofErr w:type="spellEnd"/>
       <w:r>
         <w:rPr>
           <w:rFonts w:eastAsia="Courier New" w:cs="Courier New"/>
         </w:rPr>
-        <w:t xml:space="preserve"> }} </w:t>
-      </w:r>
-      <w:r>
-        <w:rPr>
-          <w:rFonts w:cs="Courier New"/>
-        </w:rPr>
-        <w:t xml:space="preserve">I served a complete copy of this Informal </w:t>
-      </w:r>
-      <w:r>
-        <w:rPr>
-          <w:rFonts w:cs="Courier New"/>
-        </w:rPr>
-        <w:t xml:space="preserve">Reply </w:t>
-      </w:r>
-      <w:r>
-        <w:rPr>
-          <w:rFonts w:cs="Courier New"/>
-        </w:rPr>
-        <w:t>Brief on all parties, by sending it to the person(s) listed below using the email address(es) or physical mailing address(es) shown:</w:t>
-      </w:r>
-    </w:p>
-    <w:p>
-      <w:pPr>
-        <w:spacing w:after="0" w:line="240" w:lineRule="auto"/>
-        <w:rPr>
-          <w:rFonts w:cs="Courier New"/>
-          <w:szCs w:val="24"/>
-        </w:rPr>
-      </w:pPr>
-    </w:p>
-    <w:p>
-      <w:pPr>
-        <w:spacing w:after="0" w:line="240" w:lineRule="auto"/>
-        <w:rPr>
-          <w:rFonts w:cs="Courier New"/>
-        </w:rPr>
-      </w:pPr>
-      <w:r>
-        <w:rPr>
-          <w:rFonts w:cs="Courier New"/>
-          <w:szCs w:val="24"/>
-        </w:rPr>
-        <w:tab/>
-      </w:r>
-      <w:r>
-        <w:rPr>
-          <w:rFonts w:cs="Courier New"/>
-        </w:rPr>
-        <w:t>Name of other party or parties or their lawyer(s) who you served:</w:t>
-      </w:r>
-    </w:p>
-    <w:p>
-      <w:pPr>
-        <w:spacing w:after="0" w:line="240" w:lineRule="auto"/>
-        <w:rPr>
-          <w:rFonts w:cs="Courier New"/>
-        </w:rPr>
-      </w:pPr>
-    </w:p>
-    <w:p>
-      <w:pPr>
-        <w:spacing w:after="0" w:line="240" w:lineRule="auto"/>
-        <w:rPr>
-          <w:rFonts w:eastAsia="Courier New" w:cs="Courier New"/>
-        </w:rPr>
-      </w:pPr>
-      <w:proofErr w:type="gramStart"/>
-      <w:r>
-        <w:rPr>
-          <w:rFonts w:eastAsia="Courier New" w:cs="Courier New"/>
-        </w:rPr>
-        <w:t xml:space="preserve">{{ </w:t>
-      </w:r>
-      <w:proofErr w:type="spellStart"/>
-      <w:r>
-        <w:rPr>
-          <w:rFonts w:eastAsia="Courier New" w:cs="Courier New"/>
-        </w:rPr>
-        <w:t>other</w:t>
-      </w:r>
-      <w:proofErr w:type="gramEnd"/>
-      <w:r>
-        <w:rPr>
-          <w:rFonts w:eastAsia="Courier New" w:cs="Courier New"/>
-        </w:rPr>
-        <w:t>_parties</w:t>
-      </w:r>
-      <w:proofErr w:type="spellEnd"/>
-      <w:r>
-        <w:rPr>
-          <w:rFonts w:eastAsia="Courier New" w:cs="Courier New"/>
-        </w:rPr>
-        <w:t>[0] }}</w:t>
-      </w:r>
-    </w:p>
-    <w:p>
-      <w:pPr>
-        <w:spacing w:after="0" w:line="240" w:lineRule="auto"/>
-        <w:rPr>
-          <w:rFonts w:cs="Courier New"/>
-          <w:szCs w:val="24"/>
-        </w:rPr>
-      </w:pPr>
-    </w:p>
-    <w:p>
-      <w:pPr>
-        <w:spacing w:after="0" w:line="240" w:lineRule="auto"/>
-        <w:rPr>
-          <w:rFonts w:cs="Courier New"/>
-        </w:rPr>
-      </w:pPr>
-      <w:r>
-        <w:rPr>
-          <w:rFonts w:cs="Courier New"/>
-          <w:szCs w:val="24"/>
-        </w:rPr>
-        <w:tab/>
-      </w:r>
-      <w:r>
-        <w:rPr>
-          <w:rFonts w:cs="Courier New"/>
-        </w:rPr>
-        <w:t>The email or physical mailing address(es) you sent the document to:</w:t>
-      </w:r>
-    </w:p>
-    <w:p>
-      <w:pPr>
-        <w:spacing w:after="0" w:line="240" w:lineRule="auto"/>
-        <w:rPr>
-          <w:rFonts w:cs="Courier New"/>
-          <w:szCs w:val="24"/>
-        </w:rPr>
-      </w:pPr>
-    </w:p>
-    <w:p>
-      <w:pPr>
-        <w:spacing w:after="0" w:line="240" w:lineRule="auto"/>
-        <w:rPr>
-          <w:rFonts w:eastAsia="Courier New" w:cs="Courier New"/>
-        </w:rPr>
-      </w:pPr>
-      <w:proofErr w:type="gramStart"/>
-      <w:r>
-        <w:rPr>
-          <w:rFonts w:eastAsia="Courier New" w:cs="Courier New"/>
-        </w:rPr>
-        <w:t xml:space="preserve">{{ </w:t>
-      </w:r>
-      <w:proofErr w:type="spellStart"/>
-      <w:r>
-        <w:rPr>
-          <w:rFonts w:eastAsia="Courier New" w:cs="Courier New"/>
-        </w:rPr>
-        <w:t>other</w:t>
-      </w:r>
-      <w:proofErr w:type="gramEnd"/>
-      <w:r>
-        <w:rPr>
-          <w:rFonts w:eastAsia="Courier New" w:cs="Courier New"/>
-        </w:rPr>
-        <w:t>_parties</w:t>
-      </w:r>
-      <w:proofErr w:type="spellEnd"/>
-      <w:r>
-        <w:rPr>
-          <w:rFonts w:eastAsia="Courier New" w:cs="Courier New"/>
-        </w:rPr>
-        <w:t>[0].</w:t>
-      </w:r>
-      <w:proofErr w:type="spellStart"/>
-      <w:r>
-        <w:rPr>
-          <w:rFonts w:eastAsia="Courier New" w:cs="Courier New"/>
-        </w:rPr>
-        <w:t>address.on_one_line</w:t>
-      </w:r>
-      <w:proofErr w:type="spellEnd"/>
-      <w:r>
-        <w:rPr>
-          <w:rFonts w:eastAsia="Courier New" w:cs="Courier New"/>
-        </w:rPr>
         <w:t xml:space="preserve"> }}</w:t>
       </w:r>
     </w:p>
@@ -2361,33 +1581,11 @@
           <w:rFonts w:eastAsia="Courier New" w:cs="Courier New"/>
         </w:rPr>
       </w:pPr>
-      <w:proofErr w:type="gramStart"/>
-      <w:r>
-        <w:rPr>
-          <w:rFonts w:eastAsia="Courier New" w:cs="Courier New"/>
-        </w:rPr>
-        <w:t xml:space="preserve">{{ </w:t>
-      </w:r>
-      <w:proofErr w:type="spellStart"/>
-      <w:r>
-        <w:rPr>
-          <w:rFonts w:eastAsia="Courier New" w:cs="Courier New"/>
-        </w:rPr>
-        <w:t>other</w:t>
-      </w:r>
-      <w:proofErr w:type="gramEnd"/>
-      <w:r>
-        <w:rPr>
-          <w:rFonts w:eastAsia="Courier New" w:cs="Courier New"/>
-        </w:rPr>
-        <w:t>_parties</w:t>
-      </w:r>
-      <w:proofErr w:type="spellEnd"/>
-      <w:r>
-        <w:rPr>
-          <w:rFonts w:eastAsia="Courier New" w:cs="Courier New"/>
-        </w:rPr>
-        <w:t>[0].email }}</w:t>
+      <w:r>
+        <w:rPr>
+          <w:rFonts w:eastAsia="Courier New" w:cs="Courier New"/>
+        </w:rPr>
+        <w:t>{{ other_parties[0].email }}</w:t>
       </w:r>
     </w:p>
     <w:p>
@@ -2422,19 +1620,11 @@
         </w:rPr>
         <w:t xml:space="preserve">/s/ </w:t>
       </w:r>
-      <w:proofErr w:type="gramStart"/>
-      <w:r>
-        <w:rPr>
-          <w:rFonts w:eastAsia="Courier New" w:cs="Courier New"/>
-        </w:rPr>
-        <w:t>{{ users</w:t>
-      </w:r>
-      <w:proofErr w:type="gramEnd"/>
-      <w:r>
-        <w:rPr>
-          <w:rFonts w:eastAsia="Courier New" w:cs="Courier New"/>
-        </w:rPr>
-        <w:t>[0].signature }}</w:t>
+      <w:r>
+        <w:rPr>
+          <w:rFonts w:eastAsia="Courier New" w:cs="Courier New"/>
+        </w:rPr>
+        <w:t>{{ users[0] }}</w:t>
       </w:r>
     </w:p>
     <w:p>
@@ -2525,19 +1715,11 @@
         </w:rPr>
         <w:t xml:space="preserve"> </w:t>
       </w:r>
-      <w:proofErr w:type="gramStart"/>
-      <w:r>
-        <w:rPr>
-          <w:rFonts w:eastAsia="Courier New" w:cs="Courier New"/>
-        </w:rPr>
-        <w:t>{{ users</w:t>
-      </w:r>
-      <w:proofErr w:type="gramEnd"/>
-      <w:r>
-        <w:rPr>
-          <w:rFonts w:eastAsia="Courier New" w:cs="Courier New"/>
-        </w:rPr>
-        <w:t>[0] }}</w:t>
+      <w:r>
+        <w:rPr>
+          <w:rFonts w:eastAsia="Courier New" w:cs="Courier New"/>
+        </w:rPr>
+        <w:t>{{ users[0] }}</w:t>
       </w:r>
     </w:p>
     <w:p>
@@ -2583,28 +1765,18 @@
         </w:rPr>
         <w:t xml:space="preserve"> </w:t>
       </w:r>
-      <w:proofErr w:type="gramStart"/>
-      <w:r>
-        <w:rPr>
-          <w:rFonts w:eastAsia="Courier New" w:cs="Courier New"/>
-        </w:rPr>
-        <w:t>{{ users</w:t>
-      </w:r>
-      <w:proofErr w:type="gramEnd"/>
-      <w:r>
-        <w:rPr>
-          <w:rFonts w:eastAsia="Courier New" w:cs="Courier New"/>
-        </w:rPr>
-        <w:t>[0].</w:t>
-      </w:r>
-      <w:proofErr w:type="spellStart"/>
-      <w:r>
-        <w:rPr>
-          <w:rFonts w:eastAsia="Courier New" w:cs="Courier New"/>
-        </w:rPr>
-        <w:t>address.on_one_line</w:t>
-      </w:r>
-      <w:proofErr w:type="spellEnd"/>
+      <w:r>
+        <w:rPr>
+          <w:rFonts w:eastAsia="Courier New" w:cs="Courier New"/>
+        </w:rPr>
+        <w:t>{{ users[0].address.</w:t>
+      </w:r>
+      <w:r>
+        <w:rPr>
+          <w:rFonts w:eastAsia="Courier New" w:cs="Courier New"/>
+        </w:rPr>
+        <w:t>address</w:t>
+      </w:r>
       <w:r>
         <w:rPr>
           <w:rFonts w:eastAsia="Courier New" w:cs="Courier New"/>
@@ -2669,33 +1841,11 @@
         </w:rPr>
         <w:t xml:space="preserve"> </w:t>
       </w:r>
-      <w:proofErr w:type="gramStart"/>
-      <w:r>
-        <w:rPr>
-          <w:rFonts w:eastAsia="Courier New" w:cs="Courier New"/>
-        </w:rPr>
-        <w:t>{{ users</w:t>
-      </w:r>
-      <w:proofErr w:type="gramEnd"/>
-      <w:r>
-        <w:rPr>
-          <w:rFonts w:eastAsia="Courier New" w:cs="Courier New"/>
-        </w:rPr>
-        <w:t>[0].</w:t>
-      </w:r>
-      <w:proofErr w:type="spellStart"/>
-      <w:r>
-        <w:rPr>
-          <w:rFonts w:eastAsia="Courier New" w:cs="Courier New"/>
-        </w:rPr>
-        <w:t>phone_number</w:t>
-      </w:r>
-      <w:proofErr w:type="spellEnd"/>
-      <w:r>
-        <w:rPr>
-          <w:rFonts w:eastAsia="Courier New" w:cs="Courier New"/>
-        </w:rPr>
-        <w:t xml:space="preserve"> }}</w:t>
+      <w:r>
+        <w:rPr>
+          <w:rFonts w:eastAsia="Courier New" w:cs="Courier New"/>
+        </w:rPr>
+        <w:t>{{ users[0].phone_number }}</w:t>
       </w:r>
     </w:p>
     <w:p>
@@ -2759,90 +1909,48 @@
         <w:rPr>
           <w:rFonts w:eastAsia="Courier New" w:cs="Courier New"/>
         </w:rPr>
-        <w:t>{{</w:t>
-      </w:r>
-      <w:proofErr w:type="gramStart"/>
-      <w:r>
-        <w:rPr>
-          <w:rFonts w:eastAsia="Courier New" w:cs="Courier New"/>
-        </w:rPr>
-        <w:t>users[</w:t>
-      </w:r>
-      <w:proofErr w:type="gramEnd"/>
-      <w:r>
-        <w:rPr>
-          <w:rFonts w:eastAsia="Courier New" w:cs="Courier New"/>
-        </w:rPr>
-        <w:t>0].email }}</w:t>
-      </w:r>
-    </w:p>
-    <w:p>
-      <w:pPr>
-        <w:pStyle w:val="NoSpacing"/>
-        <w:rPr>
-          <w:rFonts w:cs="Courier New"/>
-          <w:szCs w:val="24"/>
-        </w:rPr>
-      </w:pPr>
-    </w:p>
-    <w:p>
-      <w:pPr>
-        <w:pStyle w:val="NoSpacing"/>
-        <w:rPr>
-          <w:rFonts w:cs="Courier New"/>
-        </w:rPr>
-      </w:pPr>
-      <w:r>
-        <w:rPr>
-          <w:rFonts w:cs="Courier New"/>
-        </w:rPr>
-        <w:t>Date</w:t>
-      </w:r>
-      <w:proofErr w:type="gramStart"/>
-      <w:r>
-        <w:rPr>
-          <w:rFonts w:cs="Courier New"/>
-        </w:rPr>
-        <w:t>:</w:t>
-      </w:r>
-      <w:r>
-        <w:rPr>
-          <w:rFonts w:cs="Courier New"/>
-        </w:rPr>
-        <w:t xml:space="preserve"> </w:t>
-      </w:r>
-      <w:r>
-        <w:rPr>
-          <w:rFonts w:cs="Courier New"/>
-        </w:rPr>
-        <w:t xml:space="preserve"> </w:t>
-      </w:r>
-      <w:r>
-        <w:rPr>
-          <w:rFonts w:eastAsia="Courier New" w:cs="Courier New"/>
-        </w:rPr>
-        <w:t>{</w:t>
-      </w:r>
-      <w:proofErr w:type="gramEnd"/>
-      <w:r>
-        <w:rPr>
-          <w:rFonts w:eastAsia="Courier New" w:cs="Courier New"/>
-        </w:rPr>
-        <w:t>{ users[0].</w:t>
-      </w:r>
-      <w:proofErr w:type="spellStart"/>
-      <w:r>
-        <w:rPr>
-          <w:rFonts w:eastAsia="Courier New" w:cs="Courier New"/>
-        </w:rPr>
-        <w:t>signature_date</w:t>
-      </w:r>
-      <w:proofErr w:type="spellEnd"/>
-      <w:r>
-        <w:rPr>
-          <w:rFonts w:eastAsia="Courier New" w:cs="Courier New"/>
-        </w:rPr>
-        <w:t xml:space="preserve"> }}</w:t>
+        <w:t>{{users[0].email }}</w:t>
+      </w:r>
+    </w:p>
+    <w:p>
+      <w:pPr>
+        <w:pStyle w:val="NoSpacing"/>
+        <w:rPr>
+          <w:rFonts w:cs="Courier New"/>
+          <w:szCs w:val="24"/>
+        </w:rPr>
+      </w:pPr>
+    </w:p>
+    <w:p>
+      <w:pPr>
+        <w:pStyle w:val="NoSpacing"/>
+        <w:rPr>
+          <w:rFonts w:cs="Courier New"/>
+        </w:rPr>
+      </w:pPr>
+      <w:r>
+        <w:rPr>
+          <w:rFonts w:cs="Courier New"/>
+        </w:rPr>
+        <w:t>Date:</w:t>
+      </w:r>
+      <w:r>
+        <w:rPr>
+          <w:rFonts w:cs="Courier New"/>
+        </w:rPr>
+        <w:t xml:space="preserve"> </w:t>
+      </w:r>
+      <w:r>
+        <w:rPr>
+          <w:rFonts w:cs="Courier New"/>
+        </w:rPr>
+        <w:t xml:space="preserve"> </w:t>
+      </w:r>
+      <w:r>
+        <w:rPr>
+          <w:rFonts w:eastAsia="Courier New" w:cs="Courier New"/>
+        </w:rPr>
+        <w:t>{{ users[0].signature_date }}</w:t>
       </w:r>
     </w:p>
     <w:p>
@@ -2871,179 +1979,65 @@
           <w:bCs/>
           <w:i/>
           <w:iCs/>
-          <w:color w:val="FF0000"/>
-        </w:rPr>
-        <w:t xml:space="preserve">All papers filed in the Appeals Court must be sent to all other parties to the case, or their attorney(s), and be </w:t>
-      </w:r>
-      <w:r>
-        <w:rPr>
-          <w:rFonts w:cs="Courier New"/>
-          <w:b/>
-          <w:bCs/>
-          <w:i/>
-          <w:iCs/>
-          <w:color w:val="FF0000"/>
-        </w:rPr>
-        <w:t>filed along with</w:t>
-      </w:r>
-      <w:r>
-        <w:rPr>
-          <w:rFonts w:cs="Courier New"/>
-          <w:b/>
-          <w:bCs/>
-          <w:i/>
-          <w:iCs/>
-          <w:color w:val="FF0000"/>
-        </w:rPr>
-        <w:t xml:space="preserve"> a Certificate of Service stating that you completed this step.  This is called "service," and can be done by email or regular mail. If the Certificate of Service is not completed, this filing will not be accepted.  If you do not serve the other party or parties before filing documents in the Appeals Court, the filing may be struck and, if you are an appellant, the appeal may be dismissed.</w:t>
-      </w:r>
-      <w:r>
-        <w:rPr>
-          <w:rFonts w:cs="Courier New"/>
-          <w:b/>
-          <w:bCs/>
-          <w:i/>
-          <w:iCs/>
         </w:rPr>
         <w:br w:type="page"/>
       </w:r>
     </w:p>
     <w:p>
       <w:pPr>
-        <w:spacing w:line="240" w:lineRule="auto"/>
+        <w:spacing w:after="0" w:line="240" w:lineRule="auto"/>
+        <w:rPr>
+          <w:rFonts w:cs="Courier New"/>
+          <w:szCs w:val="24"/>
+        </w:rPr>
+      </w:pPr>
+      <w:r>
+        <w:rPr>
+          <w:rFonts w:cs="Courier New"/>
+          <w:szCs w:val="24"/>
+        </w:rPr>
+        <w:lastRenderedPageBreak/>
+        <w:t xml:space="preserve">{%p if </w:t>
+      </w:r>
+      <w:proofErr w:type="spellStart"/>
+      <w:r>
+        <w:rPr>
+          <w:rFonts w:cs="Courier New"/>
+          <w:szCs w:val="24"/>
+        </w:rPr>
+        <w:t>filing_mail</w:t>
+      </w:r>
+      <w:proofErr w:type="spellEnd"/>
+      <w:r>
+        <w:rPr>
+          <w:rFonts w:cs="Courier New"/>
+          <w:szCs w:val="24"/>
+        </w:rPr>
+        <w:t xml:space="preserve"> %}</w:t>
+      </w:r>
+    </w:p>
+    <w:p>
+      <w:pPr>
+        <w:spacing w:after="0" w:line="240" w:lineRule="auto"/>
         <w:jc w:val="center"/>
         <w:rPr>
-          <w:rFonts w:eastAsia="Courier New" w:cs="Courier New"/>
-          <w:color w:val="000000" w:themeColor="text1"/>
-          <w:szCs w:val="24"/>
-        </w:rPr>
-      </w:pPr>
-      <w:r>
-        <w:rPr>
-          <w:rFonts w:eastAsia="Courier New" w:cs="Courier New"/>
-          <w:b/>
-          <w:bCs/>
-          <w:color w:val="000000" w:themeColor="text1"/>
+          <w:rFonts w:cs="Courier New"/>
+          <w:b/>
+          <w:bCs/>
           <w:szCs w:val="24"/>
           <w:u w:val="single"/>
         </w:rPr>
-        <w:lastRenderedPageBreak/>
+      </w:pPr>
+      <w:r>
+        <w:rPr>
+          <w:rFonts w:cs="Courier New"/>
+          <w:b/>
+          <w:bCs/>
+          <w:szCs w:val="24"/>
+          <w:u w:val="single"/>
+        </w:rPr>
         <w:t>FILING</w:t>
       </w:r>
-      <w:r>
-        <w:rPr>
-          <w:rFonts w:eastAsia="Courier New" w:cs="Courier New"/>
-          <w:color w:val="000000" w:themeColor="text1"/>
-          <w:szCs w:val="24"/>
-        </w:rPr>
-        <w:t xml:space="preserve"> </w:t>
-      </w:r>
-    </w:p>
-    <w:p>
-      <w:pPr>
-        <w:spacing w:after="0" w:line="240" w:lineRule="auto"/>
-        <w:rPr>
-          <w:rFonts w:cs="Courier New"/>
-          <w:color w:val="FF0000"/>
-          <w:szCs w:val="24"/>
-        </w:rPr>
-      </w:pPr>
-      <w:r>
-        <w:rPr>
-          <w:rFonts w:eastAsia="Courier New" w:cs="Courier New"/>
-          <w:color w:val="000000" w:themeColor="text1"/>
-          <w:szCs w:val="24"/>
-        </w:rPr>
-        <w:tab/>
-      </w:r>
-      <w:r>
-        <w:rPr>
-          <w:rFonts w:cs="Courier New"/>
-          <w:color w:val="FF0000"/>
-          <w:szCs w:val="24"/>
-        </w:rPr>
-        <w:t xml:space="preserve">You can file this brief electronically with the Appeals Court by converting and saving this Word document to a PDF.  To save as a PDF, please go to "File" and select "Save as Adobe PDF."  Then, enter the appropriate file name for the PDF (e.g., Informal Appellant Brief) and select the folder where you wish to save this document.  Lastly, press the "Save" button at the bottom to complete saving.  </w:t>
-      </w:r>
-      <w:r>
-        <w:rPr>
-          <w:rFonts w:eastAsia="Courier New" w:cs="Courier New"/>
-          <w:color w:val="FF0000"/>
-          <w:szCs w:val="24"/>
-        </w:rPr>
-        <w:t>An informal</w:t>
-      </w:r>
-      <w:r>
-        <w:rPr>
-          <w:rFonts w:eastAsia="Courier New"/>
-          <w:color w:val="FF0000"/>
-        </w:rPr>
-        <w:t xml:space="preserve"> </w:t>
-      </w:r>
-      <w:r>
-        <w:rPr>
-          <w:rFonts w:eastAsia="Courier New" w:cs="Courier New"/>
-          <w:color w:val="FF0000"/>
-          <w:szCs w:val="24"/>
-        </w:rPr>
-        <w:t xml:space="preserve">brief may be electronically served and filed by creating an account at </w:t>
-      </w:r>
-      <w:hyperlink r:id="rId10" w:history="1">
-        <w:r>
-          <w:rPr>
-            <w:rStyle w:val="Hyperlink"/>
-            <w:rFonts w:eastAsia="Courier New" w:cs="Courier New"/>
-            <w:color w:val="FF0000"/>
-            <w:szCs w:val="24"/>
-          </w:rPr>
-          <w:t>https://massachusetts.tylertech.cloud/OfsWeb</w:t>
-        </w:r>
-      </w:hyperlink>
-      <w:r>
-        <w:rPr>
-          <w:rFonts w:eastAsia="Courier New" w:cs="Courier New"/>
-          <w:color w:val="FF0000"/>
-          <w:szCs w:val="24"/>
-        </w:rPr>
-        <w:t>.</w:t>
-      </w:r>
-    </w:p>
-    <w:p>
-      <w:pPr>
-        <w:spacing w:after="0" w:line="240" w:lineRule="auto"/>
-        <w:rPr>
-          <w:rFonts w:cs="Courier New"/>
-          <w:color w:val="FF0000"/>
-          <w:szCs w:val="24"/>
-        </w:rPr>
-      </w:pPr>
-    </w:p>
-    <w:p>
-      <w:pPr>
-        <w:spacing w:after="0" w:line="240" w:lineRule="auto"/>
-        <w:rPr>
-          <w:rFonts w:cs="Courier New"/>
-          <w:color w:val="FF0000"/>
-          <w:szCs w:val="24"/>
-        </w:rPr>
-      </w:pPr>
-      <w:r>
-        <w:rPr>
-          <w:rFonts w:cs="Courier New"/>
-          <w:color w:val="FF0000"/>
-          <w:szCs w:val="24"/>
-        </w:rPr>
-        <w:tab/>
-        <w:t>Alternatively, an original paper copy may be mailed to the Appeals Court, Clerk's Office, 1 Pemberton Square, Room 1200, Boston, MA, 02108, and a copy served on each party.  To print a copy of this Word document, please go to "File" and select "Print."  Then, choose the correct printer and customize your print settings (e.g., number of copies).  Lastly, press the "Print" button, with the printer icon, to complete printing.</w:t>
-      </w:r>
-    </w:p>
-    <w:p>
-      <w:pPr>
-        <w:spacing w:after="0" w:line="240" w:lineRule="auto"/>
-        <w:rPr>
-          <w:rFonts w:cs="Courier New"/>
-          <w:szCs w:val="24"/>
-        </w:rPr>
-      </w:pPr>
     </w:p>
     <w:p>
       <w:pPr>
@@ -3053,33 +2047,152 @@
           <w:rFonts w:cs="Courier New"/>
           <w:b/>
           <w:bCs/>
-          <w:color w:val="FF0000"/>
           <w:szCs w:val="24"/>
           <w:u w:val="single"/>
         </w:rPr>
       </w:pPr>
-      <w:r>
-        <w:rPr>
-          <w:rFonts w:cs="Courier New"/>
-          <w:b/>
-          <w:bCs/>
-          <w:color w:val="FF0000"/>
-          <w:sz w:val="32"/>
-          <w:szCs w:val="32"/>
+    </w:p>
+    <w:p>
+      <w:pPr>
+        <w:spacing w:after="0" w:line="240" w:lineRule="auto"/>
+        <w:jc w:val="center"/>
+        <w:rPr>
+          <w:rFonts w:cs="Courier New"/>
+          <w:b/>
+          <w:bCs/>
+          <w:szCs w:val="24"/>
           <w:u w:val="single"/>
         </w:rPr>
-        <w:t>If filing by mail, complete this</w:t>
-      </w:r>
-      <w:r>
-        <w:rPr>
-          <w:rFonts w:cs="Courier New"/>
-          <w:b/>
-          <w:bCs/>
-          <w:color w:val="FF0000"/>
+      </w:pPr>
+      <w:r>
+        <w:rPr>
+          <w:rFonts w:cs="Courier New"/>
+          <w:b/>
+          <w:bCs/>
           <w:szCs w:val="24"/>
           <w:u w:val="single"/>
         </w:rPr>
-        <w:t>:</w:t>
+        <w:t>Certificate of Mailing,</w:t>
+      </w:r>
+      <w:r>
+        <w:rPr>
+          <w:rFonts w:cs="Courier New"/>
+          <w:b/>
+          <w:bCs/>
+          <w:szCs w:val="24"/>
+          <w:u w:val="single"/>
+        </w:rPr>
+        <w:t xml:space="preserve"> </w:t>
+      </w:r>
+      <w:r>
+        <w:rPr>
+          <w:rFonts w:cs="Courier New"/>
+          <w:b/>
+          <w:bCs/>
+          <w:szCs w:val="24"/>
+          <w:u w:val="single"/>
+        </w:rPr>
+        <w:t>Mass. R.</w:t>
+      </w:r>
+      <w:r>
+        <w:rPr>
+          <w:rFonts w:cs="Courier New"/>
+          <w:b/>
+          <w:bCs/>
+          <w:szCs w:val="24"/>
+          <w:u w:val="single"/>
+        </w:rPr>
+        <w:t xml:space="preserve"> </w:t>
+      </w:r>
+      <w:r>
+        <w:rPr>
+          <w:rFonts w:cs="Courier New"/>
+          <w:b/>
+          <w:bCs/>
+          <w:szCs w:val="24"/>
+          <w:u w:val="single"/>
+        </w:rPr>
+        <w:t>A.</w:t>
+      </w:r>
+      <w:r>
+        <w:rPr>
+          <w:rFonts w:cs="Courier New"/>
+          <w:b/>
+          <w:bCs/>
+          <w:szCs w:val="24"/>
+          <w:u w:val="single"/>
+        </w:rPr>
+        <w:t xml:space="preserve"> </w:t>
+      </w:r>
+      <w:r>
+        <w:rPr>
+          <w:rFonts w:cs="Courier New"/>
+          <w:b/>
+          <w:bCs/>
+          <w:szCs w:val="24"/>
+          <w:u w:val="single"/>
+        </w:rPr>
+        <w:t>P. 13</w:t>
+      </w:r>
+      <w:r>
+        <w:rPr>
+          <w:rFonts w:cs="Courier New"/>
+          <w:b/>
+          <w:bCs/>
+          <w:szCs w:val="24"/>
+          <w:u w:val="single"/>
+        </w:rPr>
+        <w:t xml:space="preserve"> </w:t>
+      </w:r>
+      <w:r>
+        <w:rPr>
+          <w:rFonts w:cs="Courier New"/>
+          <w:b/>
+          <w:bCs/>
+          <w:szCs w:val="24"/>
+          <w:u w:val="single"/>
+        </w:rPr>
+        <w:t>(a)</w:t>
+      </w:r>
+      <w:r>
+        <w:rPr>
+          <w:rFonts w:cs="Courier New"/>
+          <w:b/>
+          <w:bCs/>
+          <w:szCs w:val="24"/>
+          <w:u w:val="single"/>
+        </w:rPr>
+        <w:t xml:space="preserve"> </w:t>
+      </w:r>
+      <w:r>
+        <w:rPr>
+          <w:rFonts w:cs="Courier New"/>
+          <w:b/>
+          <w:bCs/>
+          <w:szCs w:val="24"/>
+          <w:u w:val="single"/>
+        </w:rPr>
+        <w:t>(1)</w:t>
+      </w:r>
+      <w:r>
+        <w:rPr>
+          <w:rFonts w:cs="Courier New"/>
+          <w:b/>
+          <w:bCs/>
+          <w:szCs w:val="24"/>
+          <w:u w:val="single"/>
+        </w:rPr>
+        <w:t xml:space="preserve"> </w:t>
+      </w:r>
+      <w:r>
+        <w:rPr>
+          <w:rFonts w:cs="Courier New"/>
+          <w:b/>
+          <w:bCs/>
+          <w:szCs w:val="24"/>
+          <w:u w:val="single"/>
+        </w:rPr>
+        <w:t>(B)</w:t>
       </w:r>
     </w:p>
     <w:p>
@@ -3098,233 +2211,77 @@
     <w:p>
       <w:pPr>
         <w:spacing w:after="0" w:line="240" w:lineRule="auto"/>
-        <w:jc w:val="center"/>
-        <w:rPr>
-          <w:rFonts w:cs="Courier New"/>
-          <w:b/>
-          <w:bCs/>
-          <w:szCs w:val="24"/>
-          <w:u w:val="single"/>
-        </w:rPr>
-      </w:pPr>
-      <w:r>
-        <w:rPr>
-          <w:rFonts w:cs="Courier New"/>
-          <w:b/>
-          <w:bCs/>
-          <w:szCs w:val="24"/>
-          <w:u w:val="single"/>
-        </w:rPr>
-        <w:t>Certificate of Mailing,</w:t>
-      </w:r>
-      <w:r>
-        <w:rPr>
-          <w:rFonts w:cs="Courier New"/>
-          <w:b/>
-          <w:bCs/>
-          <w:szCs w:val="24"/>
-          <w:u w:val="single"/>
-        </w:rPr>
-        <w:t xml:space="preserve"> </w:t>
-      </w:r>
-      <w:r>
-        <w:rPr>
-          <w:rFonts w:cs="Courier New"/>
-          <w:b/>
-          <w:bCs/>
-          <w:szCs w:val="24"/>
-          <w:u w:val="single"/>
-        </w:rPr>
-        <w:t>Mass. R.</w:t>
-      </w:r>
-      <w:r>
-        <w:rPr>
-          <w:rFonts w:cs="Courier New"/>
-          <w:b/>
-          <w:bCs/>
-          <w:szCs w:val="24"/>
-          <w:u w:val="single"/>
-        </w:rPr>
-        <w:t xml:space="preserve"> </w:t>
-      </w:r>
-      <w:r>
-        <w:rPr>
-          <w:rFonts w:cs="Courier New"/>
-          <w:b/>
-          <w:bCs/>
-          <w:szCs w:val="24"/>
-          <w:u w:val="single"/>
+        <w:rPr>
+          <w:rFonts w:cs="Courier New"/>
+          <w:szCs w:val="24"/>
+        </w:rPr>
+      </w:pPr>
+      <w:r>
+        <w:rPr>
+          <w:rFonts w:cs="Courier New"/>
+          <w:szCs w:val="24"/>
+        </w:rPr>
+        <w:t>Pursuant to Mass. R.</w:t>
+      </w:r>
+      <w:r>
+        <w:rPr>
+          <w:rFonts w:cs="Courier New"/>
+          <w:szCs w:val="24"/>
+        </w:rPr>
+        <w:t xml:space="preserve"> </w:t>
+      </w:r>
+      <w:r>
+        <w:rPr>
+          <w:rFonts w:cs="Courier New"/>
+          <w:szCs w:val="24"/>
         </w:rPr>
         <w:t>A.</w:t>
       </w:r>
       <w:r>
         <w:rPr>
           <w:rFonts w:cs="Courier New"/>
-          <w:b/>
-          <w:bCs/>
-          <w:szCs w:val="24"/>
-          <w:u w:val="single"/>
-        </w:rPr>
-        <w:t xml:space="preserve"> </w:t>
-      </w:r>
-      <w:r>
-        <w:rPr>
-          <w:rFonts w:cs="Courier New"/>
-          <w:b/>
-          <w:bCs/>
-          <w:szCs w:val="24"/>
-          <w:u w:val="single"/>
+          <w:szCs w:val="24"/>
+        </w:rPr>
+        <w:t xml:space="preserve"> </w:t>
+      </w:r>
+      <w:r>
+        <w:rPr>
+          <w:rFonts w:cs="Courier New"/>
+          <w:szCs w:val="24"/>
         </w:rPr>
         <w:t>P. 13</w:t>
       </w:r>
       <w:r>
         <w:rPr>
           <w:rFonts w:cs="Courier New"/>
-          <w:b/>
-          <w:bCs/>
-          <w:szCs w:val="24"/>
-          <w:u w:val="single"/>
-        </w:rPr>
-        <w:t xml:space="preserve"> </w:t>
-      </w:r>
-      <w:r>
-        <w:rPr>
-          <w:rFonts w:cs="Courier New"/>
-          <w:b/>
-          <w:bCs/>
-          <w:szCs w:val="24"/>
-          <w:u w:val="single"/>
+          <w:szCs w:val="24"/>
+        </w:rPr>
+        <w:t xml:space="preserve"> </w:t>
+      </w:r>
+      <w:r>
+        <w:rPr>
+          <w:rFonts w:cs="Courier New"/>
+          <w:szCs w:val="24"/>
         </w:rPr>
         <w:t>(a)</w:t>
       </w:r>
       <w:r>
         <w:rPr>
           <w:rFonts w:cs="Courier New"/>
-          <w:b/>
-          <w:bCs/>
-          <w:szCs w:val="24"/>
-          <w:u w:val="single"/>
-        </w:rPr>
-        <w:t xml:space="preserve"> </w:t>
-      </w:r>
-      <w:r>
-        <w:rPr>
-          <w:rFonts w:cs="Courier New"/>
-          <w:b/>
-          <w:bCs/>
-          <w:szCs w:val="24"/>
-          <w:u w:val="single"/>
+          <w:szCs w:val="24"/>
+        </w:rPr>
+        <w:t xml:space="preserve"> </w:t>
+      </w:r>
+      <w:r>
+        <w:rPr>
+          <w:rFonts w:cs="Courier New"/>
+          <w:szCs w:val="24"/>
         </w:rPr>
         <w:t>(1)</w:t>
       </w:r>
       <w:r>
         <w:rPr>
           <w:rFonts w:cs="Courier New"/>
-          <w:b/>
-          <w:bCs/>
-          <w:szCs w:val="24"/>
-          <w:u w:val="single"/>
-        </w:rPr>
-        <w:t xml:space="preserve"> </w:t>
-      </w:r>
-      <w:r>
-        <w:rPr>
-          <w:rFonts w:cs="Courier New"/>
-          <w:b/>
-          <w:bCs/>
-          <w:szCs w:val="24"/>
-          <w:u w:val="single"/>
-        </w:rPr>
-        <w:t>(B)</w:t>
-      </w:r>
-    </w:p>
-    <w:p>
-      <w:pPr>
-        <w:spacing w:after="0" w:line="240" w:lineRule="auto"/>
-        <w:jc w:val="center"/>
-        <w:rPr>
-          <w:rFonts w:cs="Courier New"/>
-          <w:b/>
-          <w:bCs/>
-          <w:szCs w:val="24"/>
-          <w:u w:val="single"/>
-        </w:rPr>
-      </w:pPr>
-    </w:p>
-    <w:p>
-      <w:pPr>
-        <w:spacing w:after="0" w:line="240" w:lineRule="auto"/>
-        <w:rPr>
-          <w:rFonts w:cs="Courier New"/>
-          <w:szCs w:val="24"/>
-        </w:rPr>
-      </w:pPr>
-      <w:r>
-        <w:rPr>
-          <w:rFonts w:cs="Courier New"/>
-          <w:szCs w:val="24"/>
-        </w:rPr>
-        <w:t>Pursuant to Mass. R.</w:t>
-      </w:r>
-      <w:r>
-        <w:rPr>
-          <w:rFonts w:cs="Courier New"/>
-          <w:szCs w:val="24"/>
-        </w:rPr>
-        <w:t xml:space="preserve"> </w:t>
-      </w:r>
-      <w:r>
-        <w:rPr>
-          <w:rFonts w:cs="Courier New"/>
-          <w:szCs w:val="24"/>
-        </w:rPr>
-        <w:t>A.</w:t>
-      </w:r>
-      <w:r>
-        <w:rPr>
-          <w:rFonts w:cs="Courier New"/>
-          <w:szCs w:val="24"/>
-        </w:rPr>
-        <w:t xml:space="preserve"> </w:t>
-      </w:r>
-      <w:r>
-        <w:rPr>
-          <w:rFonts w:cs="Courier New"/>
-          <w:szCs w:val="24"/>
-        </w:rPr>
-        <w:t>P. 13</w:t>
-      </w:r>
-      <w:r>
-        <w:rPr>
-          <w:rFonts w:cs="Courier New"/>
-          <w:szCs w:val="24"/>
-        </w:rPr>
-        <w:t xml:space="preserve"> </w:t>
-      </w:r>
-      <w:r>
-        <w:rPr>
-          <w:rFonts w:cs="Courier New"/>
-          <w:szCs w:val="24"/>
-        </w:rPr>
-        <w:t>(a)</w:t>
-      </w:r>
-      <w:r>
-        <w:rPr>
-          <w:rFonts w:cs="Courier New"/>
-          <w:szCs w:val="24"/>
-        </w:rPr>
-        <w:t xml:space="preserve"> </w:t>
-      </w:r>
-      <w:r>
-        <w:rPr>
-          <w:rFonts w:cs="Courier New"/>
-          <w:szCs w:val="24"/>
-        </w:rPr>
-        <w:t>(1)</w:t>
-      </w:r>
-      <w:r>
-        <w:rPr>
-          <w:rFonts w:cs="Courier New"/>
           <w:szCs w:val="24"/>
         </w:rPr>
         <w:t xml:space="preserve"> </w:t>
@@ -3350,6 +2307,87 @@
         </w:rPr>
         <w:t xml:space="preserve">that on the following date, </w:t>
       </w:r>
+      <w:r>
+        <w:rPr>
+          <w:rFonts w:cs="Courier New"/>
+          <w:szCs w:val="24"/>
+        </w:rPr>
+        <w:t>{{ users[0].signature_date }}</w:t>
+      </w:r>
+      <w:r>
+        <w:rPr>
+          <w:rFonts w:cs="Courier New"/>
+          <w:szCs w:val="24"/>
+        </w:rPr>
+        <w:t xml:space="preserve">, which is a date on or before </w:t>
+      </w:r>
+      <w:r>
+        <w:rPr>
+          <w:rFonts w:cs="Courier New"/>
+          <w:szCs w:val="24"/>
+        </w:rPr>
+        <w:t xml:space="preserve">when </w:t>
+      </w:r>
+      <w:r>
+        <w:rPr>
+          <w:rFonts w:cs="Courier New"/>
+          <w:szCs w:val="24"/>
+        </w:rPr>
+        <w:t>th</w:t>
+      </w:r>
+      <w:r>
+        <w:rPr>
+          <w:rFonts w:cs="Courier New"/>
+          <w:szCs w:val="24"/>
+        </w:rPr>
+        <w:t>is</w:t>
+      </w:r>
+      <w:r>
+        <w:rPr>
+          <w:rFonts w:cs="Courier New"/>
+          <w:szCs w:val="24"/>
+        </w:rPr>
+        <w:t xml:space="preserve"> brief is due to be filed in the Appeals Court, I </w:t>
+      </w:r>
+      <w:r>
+        <w:rPr>
+          <w:rFonts w:cs="Courier New"/>
+          <w:szCs w:val="24"/>
+        </w:rPr>
+        <w:t>sent it by first-class mail or its equivalent</w:t>
+      </w:r>
+      <w:r>
+        <w:rPr>
+          <w:rFonts w:cs="Courier New"/>
+          <w:szCs w:val="24"/>
+        </w:rPr>
+        <w:t xml:space="preserve"> to the Appeals Court.</w:t>
+      </w:r>
+    </w:p>
+    <w:p>
+      <w:pPr>
+        <w:spacing w:after="0" w:line="240" w:lineRule="auto"/>
+        <w:rPr>
+          <w:rFonts w:cs="Courier New"/>
+          <w:szCs w:val="24"/>
+        </w:rPr>
+      </w:pPr>
+    </w:p>
+    <w:p>
+      <w:pPr>
+        <w:pStyle w:val="NoSpacing"/>
+        <w:rPr>
+          <w:rFonts w:cs="Courier New"/>
+          <w:szCs w:val="24"/>
+        </w:rPr>
+      </w:pPr>
+      <w:r>
+        <w:rPr>
+          <w:rFonts w:cs="Courier New"/>
+          <w:szCs w:val="24"/>
+        </w:rPr>
+        <w:t xml:space="preserve">/s/ </w:t>
+      </w:r>
       <w:proofErr w:type="gramStart"/>
       <w:r>
         <w:rPr>
@@ -3364,113 +2402,7 @@
           <w:rFonts w:cs="Courier New"/>
           <w:szCs w:val="24"/>
         </w:rPr>
-        <w:t>[0].</w:t>
-      </w:r>
-      <w:proofErr w:type="spellStart"/>
-      <w:r>
-        <w:rPr>
-          <w:rFonts w:cs="Courier New"/>
-          <w:szCs w:val="24"/>
-        </w:rPr>
-        <w:t>signature_date</w:t>
-      </w:r>
-      <w:proofErr w:type="spellEnd"/>
-      <w:r>
-        <w:rPr>
-          <w:rFonts w:cs="Courier New"/>
-          <w:szCs w:val="24"/>
-        </w:rPr>
-        <w:t xml:space="preserve"> }}</w:t>
-      </w:r>
-      <w:r>
-        <w:rPr>
-          <w:rFonts w:cs="Courier New"/>
-          <w:szCs w:val="24"/>
-        </w:rPr>
-        <w:t xml:space="preserve">, which is a date on or before </w:t>
-      </w:r>
-      <w:r>
-        <w:rPr>
-          <w:rFonts w:cs="Courier New"/>
-          <w:szCs w:val="24"/>
-        </w:rPr>
-        <w:t xml:space="preserve">when </w:t>
-      </w:r>
-      <w:r>
-        <w:rPr>
-          <w:rFonts w:cs="Courier New"/>
-          <w:szCs w:val="24"/>
-        </w:rPr>
-        <w:t>th</w:t>
-      </w:r>
-      <w:r>
-        <w:rPr>
-          <w:rFonts w:cs="Courier New"/>
-          <w:szCs w:val="24"/>
-        </w:rPr>
-        <w:t>is</w:t>
-      </w:r>
-      <w:r>
-        <w:rPr>
-          <w:rFonts w:cs="Courier New"/>
-          <w:szCs w:val="24"/>
-        </w:rPr>
-        <w:t xml:space="preserve"> brief is due to be filed in the Appeals Court, I </w:t>
-      </w:r>
-      <w:r>
-        <w:rPr>
-          <w:rFonts w:cs="Courier New"/>
-          <w:szCs w:val="24"/>
-        </w:rPr>
-        <w:t>sent it by first-class mail or its equivalent</w:t>
-      </w:r>
-      <w:r>
-        <w:rPr>
-          <w:rFonts w:cs="Courier New"/>
-          <w:szCs w:val="24"/>
-        </w:rPr>
-        <w:t xml:space="preserve"> to the Appeals Court.</w:t>
-      </w:r>
-    </w:p>
-    <w:p>
-      <w:pPr>
-        <w:spacing w:after="0" w:line="240" w:lineRule="auto"/>
-        <w:rPr>
-          <w:rFonts w:cs="Courier New"/>
-          <w:szCs w:val="24"/>
-        </w:rPr>
-      </w:pPr>
-    </w:p>
-    <w:p>
-      <w:pPr>
-        <w:pStyle w:val="NoSpacing"/>
-        <w:rPr>
-          <w:rFonts w:cs="Courier New"/>
-          <w:szCs w:val="24"/>
-        </w:rPr>
-      </w:pPr>
-      <w:r>
-        <w:rPr>
-          <w:rFonts w:cs="Courier New"/>
-          <w:szCs w:val="24"/>
-        </w:rPr>
-        <w:t xml:space="preserve">/s/ </w:t>
-      </w:r>
-      <w:proofErr w:type="gramStart"/>
-      <w:r>
-        <w:rPr>
-          <w:rFonts w:cs="Courier New"/>
-          <w:szCs w:val="24"/>
-        </w:rPr>
-        <w:t>{{ users</w:t>
-      </w:r>
-      <w:proofErr w:type="gramEnd"/>
-      <w:r>
-        <w:rPr>
-          <w:rFonts w:cs="Courier New"/>
-          <w:szCs w:val="24"/>
-        </w:rPr>
-        <w:t>[0].signature }}</w:t>
+        <w:t>[0] }}</w:t>
       </w:r>
     </w:p>
     <w:p>
@@ -3552,6 +2484,56 @@
         </w:rPr>
         <w:t xml:space="preserve"> </w:t>
       </w:r>
+      <w:r>
+        <w:rPr>
+          <w:rFonts w:eastAsia="Courier New" w:cs="Courier New"/>
+        </w:rPr>
+        <w:t>{{ users[0] }}</w:t>
+      </w:r>
+    </w:p>
+    <w:p>
+      <w:pPr>
+        <w:pStyle w:val="NoSpacing"/>
+        <w:rPr>
+          <w:rFonts w:cs="Courier New"/>
+          <w:szCs w:val="24"/>
+        </w:rPr>
+      </w:pPr>
+      <w:r>
+        <w:rPr>
+          <w:rFonts w:cs="Courier New"/>
+          <w:szCs w:val="24"/>
+        </w:rPr>
+        <w:t xml:space="preserve">[Your </w:t>
+      </w:r>
+      <w:r>
+        <w:rPr>
+          <w:rFonts w:cs="Courier New"/>
+          <w:szCs w:val="24"/>
+        </w:rPr>
+        <w:t>a</w:t>
+      </w:r>
+      <w:r>
+        <w:rPr>
+          <w:rFonts w:cs="Courier New"/>
+          <w:szCs w:val="24"/>
+        </w:rPr>
+        <w:t>ddress]</w:t>
+      </w:r>
+      <w:r>
+        <w:rPr>
+          <w:rFonts w:cs="Courier New"/>
+          <w:szCs w:val="24"/>
+        </w:rPr>
+        <w:t>:</w:t>
+      </w:r>
+      <w:r>
+        <w:rPr>
+          <w:rFonts w:cs="Courier New"/>
+          <w:szCs w:val="24"/>
+        </w:rPr>
+        <w:t xml:space="preserve"> </w:t>
+      </w:r>
       <w:proofErr w:type="gramStart"/>
       <w:r>
         <w:rPr>
@@ -3564,7 +2546,27 @@
         <w:rPr>
           <w:rFonts w:eastAsia="Courier New" w:cs="Courier New"/>
         </w:rPr>
-        <w:t>[0] }}</w:t>
+        <w:t>[0].</w:t>
+      </w:r>
+      <w:proofErr w:type="spellStart"/>
+      <w:r>
+        <w:rPr>
+          <w:rFonts w:eastAsia="Courier New" w:cs="Courier New"/>
+        </w:rPr>
+        <w:t>address.</w:t>
+      </w:r>
+      <w:r>
+        <w:rPr>
+          <w:rFonts w:eastAsia="Courier New" w:cs="Courier New"/>
+        </w:rPr>
+        <w:t>address</w:t>
+      </w:r>
+      <w:proofErr w:type="spellEnd"/>
+      <w:r>
+        <w:rPr>
+          <w:rFonts w:eastAsia="Courier New" w:cs="Courier New"/>
+        </w:rPr>
+        <w:t xml:space="preserve"> }}</w:t>
       </w:r>
     </w:p>
     <w:p>
@@ -3587,14 +2589,28 @@
           <w:rFonts w:cs="Courier New"/>
           <w:szCs w:val="24"/>
         </w:rPr>
-        <w:t>a</w:t>
-      </w:r>
-      <w:r>
-        <w:rPr>
-          <w:rFonts w:cs="Courier New"/>
-          <w:szCs w:val="24"/>
-        </w:rPr>
-        <w:t>ddress]</w:t>
+        <w:t>p</w:t>
+      </w:r>
+      <w:r>
+        <w:rPr>
+          <w:rFonts w:cs="Courier New"/>
+          <w:szCs w:val="24"/>
+        </w:rPr>
+        <w:t xml:space="preserve">hone </w:t>
+      </w:r>
+      <w:r>
+        <w:rPr>
+          <w:rFonts w:cs="Courier New"/>
+          <w:szCs w:val="24"/>
+        </w:rPr>
+        <w:t>n</w:t>
+      </w:r>
+      <w:r>
+        <w:rPr>
+          <w:rFonts w:cs="Courier New"/>
+          <w:szCs w:val="24"/>
+        </w:rPr>
+        <w:t>umber]</w:t>
       </w:r>
       <w:r>
         <w:rPr>
@@ -3610,119 +2626,11 @@
         </w:rPr>
         <w:t xml:space="preserve"> </w:t>
       </w:r>
-      <w:proofErr w:type="gramStart"/>
-      <w:r>
-        <w:rPr>
-          <w:rFonts w:eastAsia="Courier New" w:cs="Courier New"/>
-        </w:rPr>
-        <w:t>{{ users</w:t>
-      </w:r>
-      <w:proofErr w:type="gramEnd"/>
-      <w:r>
-        <w:rPr>
-          <w:rFonts w:eastAsia="Courier New" w:cs="Courier New"/>
-        </w:rPr>
-        <w:t>[0].</w:t>
-      </w:r>
-      <w:proofErr w:type="spellStart"/>
-      <w:r>
-        <w:rPr>
-          <w:rFonts w:eastAsia="Courier New" w:cs="Courier New"/>
-        </w:rPr>
-        <w:t>address.on_one_line</w:t>
-      </w:r>
-      <w:proofErr w:type="spellEnd"/>
-      <w:r>
-        <w:rPr>
-          <w:rFonts w:eastAsia="Courier New" w:cs="Courier New"/>
-        </w:rPr>
-        <w:t xml:space="preserve"> }}</w:t>
-      </w:r>
-    </w:p>
-    <w:p>
-      <w:pPr>
-        <w:pStyle w:val="NoSpacing"/>
-        <w:rPr>
-          <w:rFonts w:cs="Courier New"/>
-          <w:szCs w:val="24"/>
-        </w:rPr>
-      </w:pPr>
-      <w:r>
-        <w:rPr>
-          <w:rFonts w:cs="Courier New"/>
-          <w:szCs w:val="24"/>
-        </w:rPr>
-        <w:t xml:space="preserve">[Your </w:t>
-      </w:r>
-      <w:r>
-        <w:rPr>
-          <w:rFonts w:cs="Courier New"/>
-          <w:szCs w:val="24"/>
-        </w:rPr>
-        <w:t>p</w:t>
-      </w:r>
-      <w:r>
-        <w:rPr>
-          <w:rFonts w:cs="Courier New"/>
-          <w:szCs w:val="24"/>
-        </w:rPr>
-        <w:t xml:space="preserve">hone </w:t>
-      </w:r>
-      <w:r>
-        <w:rPr>
-          <w:rFonts w:cs="Courier New"/>
-          <w:szCs w:val="24"/>
-        </w:rPr>
-        <w:t>n</w:t>
-      </w:r>
-      <w:r>
-        <w:rPr>
-          <w:rFonts w:cs="Courier New"/>
-          <w:szCs w:val="24"/>
-        </w:rPr>
-        <w:t>umber]</w:t>
-      </w:r>
-      <w:r>
-        <w:rPr>
-          <w:rFonts w:cs="Courier New"/>
-          <w:szCs w:val="24"/>
-        </w:rPr>
-        <w:t>:</w:t>
-      </w:r>
-      <w:r>
-        <w:rPr>
-          <w:rFonts w:cs="Courier New"/>
-          <w:szCs w:val="24"/>
-        </w:rPr>
-        <w:t xml:space="preserve"> </w:t>
-      </w:r>
-      <w:proofErr w:type="gramStart"/>
-      <w:r>
-        <w:rPr>
-          <w:rFonts w:eastAsia="Courier New" w:cs="Courier New"/>
-        </w:rPr>
-        <w:t>{{ users</w:t>
-      </w:r>
-      <w:proofErr w:type="gramEnd"/>
-      <w:r>
-        <w:rPr>
-          <w:rFonts w:eastAsia="Courier New" w:cs="Courier New"/>
-        </w:rPr>
-        <w:t>[0].</w:t>
-      </w:r>
-      <w:proofErr w:type="spellStart"/>
-      <w:r>
-        <w:rPr>
-          <w:rFonts w:eastAsia="Courier New" w:cs="Courier New"/>
-        </w:rPr>
-        <w:t>phone_number</w:t>
-      </w:r>
-      <w:proofErr w:type="spellEnd"/>
-      <w:r>
-        <w:rPr>
-          <w:rFonts w:eastAsia="Courier New" w:cs="Courier New"/>
-        </w:rPr>
-        <w:t xml:space="preserve"> }}</w:t>
+      <w:r>
+        <w:rPr>
+          <w:rFonts w:eastAsia="Courier New" w:cs="Courier New"/>
+        </w:rPr>
+        <w:t>{{ users[0].phone_number }}</w:t>
       </w:r>
     </w:p>
     <w:p>
@@ -3788,176 +2696,306 @@
         <w:rPr>
           <w:rFonts w:eastAsia="Courier New" w:cs="Courier New"/>
         </w:rPr>
+        <w:t>{{users[0].email }}</w:t>
+      </w:r>
+    </w:p>
+    <w:p>
+      <w:pPr>
+        <w:pStyle w:val="NoSpacing"/>
+        <w:rPr>
+          <w:rFonts w:cs="Courier New"/>
+          <w:szCs w:val="24"/>
+        </w:rPr>
+      </w:pPr>
+    </w:p>
+    <w:p>
+      <w:pPr>
+        <w:pStyle w:val="NoSpacing"/>
+        <w:rPr>
+          <w:rFonts w:cs="Courier New"/>
+          <w:szCs w:val="24"/>
+        </w:rPr>
+      </w:pPr>
+    </w:p>
+    <w:p>
+      <w:pPr>
+        <w:pStyle w:val="NoSpacing"/>
+        <w:rPr>
+          <w:rFonts w:cs="Courier New"/>
+        </w:rPr>
+      </w:pPr>
+      <w:r>
+        <w:rPr>
+          <w:rFonts w:cs="Courier New"/>
+        </w:rPr>
+        <w:t>Date:</w:t>
+      </w:r>
+      <w:r>
+        <w:rPr>
+          <w:rFonts w:cs="Courier New"/>
+        </w:rPr>
+        <w:t xml:space="preserve"> </w:t>
+      </w:r>
+      <w:r>
+        <w:rPr>
+          <w:rFonts w:cs="Courier New"/>
+        </w:rPr>
+        <w:t xml:space="preserve"> </w:t>
+      </w:r>
+      <w:r>
+        <w:rPr>
+          <w:rFonts w:cs="Courier New"/>
+        </w:rPr>
         <w:t>{{</w:t>
       </w:r>
-      <w:proofErr w:type="gramStart"/>
-      <w:r>
-        <w:rPr>
-          <w:rFonts w:eastAsia="Courier New" w:cs="Courier New"/>
-        </w:rPr>
-        <w:t>users[</w:t>
-      </w:r>
-      <w:proofErr w:type="gramEnd"/>
-      <w:r>
-        <w:rPr>
-          <w:rFonts w:eastAsia="Courier New" w:cs="Courier New"/>
-        </w:rPr>
-        <w:t>0].email }}</w:t>
-      </w:r>
-    </w:p>
-    <w:p>
-      <w:pPr>
-        <w:pStyle w:val="NoSpacing"/>
-        <w:rPr>
-          <w:rFonts w:cs="Courier New"/>
-          <w:szCs w:val="24"/>
-        </w:rPr>
-      </w:pPr>
-    </w:p>
-    <w:p>
-      <w:pPr>
-        <w:pStyle w:val="NoSpacing"/>
-        <w:rPr>
-          <w:rFonts w:cs="Courier New"/>
-          <w:szCs w:val="24"/>
-        </w:rPr>
-      </w:pPr>
-    </w:p>
-    <w:p>
-      <w:pPr>
-        <w:pStyle w:val="NoSpacing"/>
-        <w:rPr>
-          <w:rFonts w:cs="Courier New"/>
-        </w:rPr>
-      </w:pPr>
-      <w:r>
-        <w:rPr>
-          <w:rFonts w:cs="Courier New"/>
-        </w:rPr>
-        <w:t>Date</w:t>
-      </w:r>
-      <w:proofErr w:type="gramStart"/>
-      <w:r>
-        <w:rPr>
-          <w:rFonts w:cs="Courier New"/>
-        </w:rPr>
-        <w:t>:</w:t>
-      </w:r>
-      <w:r>
-        <w:rPr>
-          <w:rFonts w:cs="Courier New"/>
-        </w:rPr>
-        <w:t xml:space="preserve"> </w:t>
-      </w:r>
-      <w:r>
-        <w:rPr>
-          <w:rFonts w:cs="Courier New"/>
-        </w:rPr>
-        <w:t xml:space="preserve"> </w:t>
-      </w:r>
-      <w:r>
-        <w:rPr>
-          <w:rFonts w:cs="Courier New"/>
-        </w:rPr>
-        <w:t>{</w:t>
-      </w:r>
-      <w:proofErr w:type="gramEnd"/>
-      <w:r>
-        <w:rPr>
-          <w:rFonts w:cs="Courier New"/>
-        </w:rPr>
-        <w:t>{</w:t>
-      </w:r>
-      <w:r>
-        <w:rPr>
-          <w:rFonts w:cs="Courier New"/>
-        </w:rPr>
-        <w:t xml:space="preserve"> </w:t>
-      </w:r>
-      <w:r>
-        <w:rPr>
-          <w:rFonts w:eastAsia="Courier New" w:cs="Courier New"/>
-        </w:rPr>
-        <w:t>users[0].</w:t>
-      </w:r>
-      <w:proofErr w:type="spellStart"/>
-      <w:r>
-        <w:rPr>
-          <w:rFonts w:eastAsia="Courier New" w:cs="Courier New"/>
-        </w:rPr>
-        <w:t>signature_date</w:t>
-      </w:r>
-      <w:proofErr w:type="spellEnd"/>
-      <w:r>
-        <w:rPr>
-          <w:rFonts w:eastAsia="Courier New" w:cs="Courier New"/>
-        </w:rPr>
-        <w:t xml:space="preserve"> }}</w:t>
-      </w:r>
-    </w:p>
-    <w:p>
-      <w:pPr>
-        <w:spacing w:after="0" w:line="240" w:lineRule="auto"/>
-        <w:rPr>
-          <w:rFonts w:cs="Courier New"/>
-          <w:szCs w:val="24"/>
-        </w:rPr>
-      </w:pPr>
-    </w:p>
-    <w:p>
-      <w:pPr>
-        <w:spacing w:after="0" w:line="240" w:lineRule="auto"/>
-        <w:rPr>
-          <w:rFonts w:cs="Courier New"/>
-          <w:szCs w:val="24"/>
-        </w:rPr>
-      </w:pPr>
-    </w:p>
-    <w:p>
-      <w:pPr>
-        <w:spacing w:after="0" w:line="240" w:lineRule="auto"/>
-        <w:rPr>
-          <w:rFonts w:cs="Courier New"/>
-          <w:szCs w:val="24"/>
-        </w:rPr>
-      </w:pPr>
-    </w:p>
-    <w:p>
-      <w:pPr>
-        <w:spacing w:after="0" w:line="240" w:lineRule="auto"/>
-        <w:rPr>
-          <w:rFonts w:cs="Courier New"/>
-          <w:szCs w:val="24"/>
-        </w:rPr>
-      </w:pPr>
-    </w:p>
-    <w:p>
-      <w:pPr>
-        <w:spacing w:after="0" w:line="240" w:lineRule="auto"/>
-        <w:rPr>
-          <w:rFonts w:cs="Courier New"/>
-          <w:szCs w:val="24"/>
-        </w:rPr>
-      </w:pPr>
-    </w:p>
-    <w:p>
-      <w:pPr>
-        <w:spacing w:after="0" w:line="240" w:lineRule="auto"/>
-        <w:rPr>
-          <w:rFonts w:cs="Courier New"/>
-          <w:szCs w:val="24"/>
-        </w:rPr>
-      </w:pPr>
-    </w:p>
-    <w:p>
-      <w:pPr>
-        <w:spacing w:after="0" w:line="240" w:lineRule="auto"/>
-        <w:jc w:val="center"/>
-        <w:rPr>
-          <w:rFonts w:cs="Courier New"/>
-          <w:b/>
-          <w:bCs/>
-          <w:color w:val="FF0000"/>
+      <w:r>
+        <w:rPr>
+          <w:rFonts w:cs="Courier New"/>
+        </w:rPr>
+        <w:t xml:space="preserve"> </w:t>
+      </w:r>
+      <w:r>
+        <w:rPr>
+          <w:rFonts w:eastAsia="Courier New" w:cs="Courier New"/>
+        </w:rPr>
+        <w:t>users[0].signature_date }}</w:t>
+      </w:r>
+    </w:p>
+    <w:p>
+      <w:pPr>
+        <w:spacing w:after="0" w:line="240" w:lineRule="auto"/>
+        <w:rPr>
+          <w:rFonts w:cs="Courier New"/>
+          <w:szCs w:val="24"/>
+        </w:rPr>
+      </w:pPr>
+    </w:p>
+    <w:p>
+      <w:pPr>
+        <w:pStyle w:val="NoSpacing"/>
+        <w:rPr>
+          <w:rFonts w:eastAsia="Courier New" w:cs="Courier New"/>
+        </w:rPr>
+      </w:pPr>
+      <w:r>
+        <w:rPr>
+          <w:rFonts w:eastAsia="Courier New" w:cs="Courier New"/>
+        </w:rPr>
+        <w:t>{%p endif %}</w:t>
+      </w:r>
+    </w:p>
+    <w:p>
+      <w:pPr>
+        <w:spacing w:after="0" w:line="240" w:lineRule="auto"/>
+        <w:rPr>
+          <w:rFonts w:cs="Courier New"/>
+          <w:szCs w:val="24"/>
+        </w:rPr>
+      </w:pPr>
+    </w:p>
+    <w:p>
+      <w:pPr>
+        <w:spacing w:after="0" w:line="240" w:lineRule="auto"/>
+        <w:rPr>
+          <w:rFonts w:cs="Courier New"/>
+          <w:szCs w:val="24"/>
+        </w:rPr>
+      </w:pPr>
+    </w:p>
+    <w:p>
+      <w:pPr>
+        <w:spacing w:after="0" w:line="240" w:lineRule="auto"/>
+        <w:rPr>
+          <w:rFonts w:cs="Courier New"/>
+          <w:szCs w:val="24"/>
+        </w:rPr>
+      </w:pPr>
+    </w:p>
+    <w:p>
+      <w:pPr>
+        <w:spacing w:after="0" w:line="240" w:lineRule="auto"/>
+        <w:rPr>
+          <w:rFonts w:cs="Courier New"/>
+          <w:szCs w:val="24"/>
+        </w:rPr>
+      </w:pPr>
+    </w:p>
+    <w:p>
+      <w:pPr>
+        <w:spacing w:after="0" w:line="240" w:lineRule="auto"/>
+        <w:rPr>
+          <w:rFonts w:cs="Courier New"/>
+          <w:szCs w:val="24"/>
+        </w:rPr>
+      </w:pPr>
+    </w:p>
+    <w:p>
+      <w:pPr>
+        <w:spacing w:after="0" w:line="240" w:lineRule="auto"/>
+        <w:rPr>
+          <w:rFonts w:cs="Courier New"/>
+          <w:szCs w:val="24"/>
+        </w:rPr>
+      </w:pPr>
+    </w:p>
+    <w:p>
+      <w:pPr>
+        <w:spacing w:after="0" w:line="240" w:lineRule="auto"/>
+        <w:rPr>
+          <w:rFonts w:cs="Courier New"/>
+          <w:szCs w:val="24"/>
+        </w:rPr>
+      </w:pPr>
+    </w:p>
+    <w:p>
+      <w:pPr>
+        <w:spacing w:after="0" w:line="240" w:lineRule="auto"/>
+        <w:rPr>
+          <w:rFonts w:cs="Courier New"/>
+          <w:szCs w:val="24"/>
+        </w:rPr>
+      </w:pPr>
+    </w:p>
+    <w:p>
+      <w:pPr>
+        <w:spacing w:after="0" w:line="240" w:lineRule="auto"/>
+        <w:rPr>
+          <w:rFonts w:cs="Courier New"/>
+          <w:szCs w:val="24"/>
+        </w:rPr>
+      </w:pPr>
+    </w:p>
+    <w:p>
+      <w:pPr>
+        <w:spacing w:after="0" w:line="240" w:lineRule="auto"/>
+        <w:rPr>
+          <w:rFonts w:cs="Courier New"/>
+          <w:szCs w:val="24"/>
+        </w:rPr>
+      </w:pPr>
+    </w:p>
+    <w:p>
+      <w:pPr>
+        <w:spacing w:after="0" w:line="240" w:lineRule="auto"/>
+        <w:rPr>
+          <w:rFonts w:cs="Courier New"/>
+          <w:szCs w:val="24"/>
+        </w:rPr>
+      </w:pPr>
+    </w:p>
+    <w:p>
+      <w:pPr>
+        <w:spacing w:after="0" w:line="240" w:lineRule="auto"/>
+        <w:rPr>
+          <w:rFonts w:cs="Courier New"/>
+          <w:szCs w:val="24"/>
+        </w:rPr>
+      </w:pPr>
+    </w:p>
+    <w:p>
+      <w:pPr>
+        <w:spacing w:after="0" w:line="240" w:lineRule="auto"/>
+        <w:rPr>
+          <w:rFonts w:cs="Courier New"/>
+          <w:szCs w:val="24"/>
+        </w:rPr>
+      </w:pPr>
+    </w:p>
+    <w:p>
+      <w:pPr>
+        <w:spacing w:after="0" w:line="240" w:lineRule="auto"/>
+        <w:rPr>
+          <w:rFonts w:cs="Courier New"/>
+          <w:szCs w:val="24"/>
+        </w:rPr>
+      </w:pPr>
+    </w:p>
+    <w:p>
+      <w:pPr>
+        <w:spacing w:after="0" w:line="240" w:lineRule="auto"/>
+        <w:rPr>
+          <w:rFonts w:cs="Courier New"/>
+          <w:szCs w:val="24"/>
+        </w:rPr>
+      </w:pPr>
+    </w:p>
+    <w:p>
+      <w:pPr>
+        <w:spacing w:after="0" w:line="240" w:lineRule="auto"/>
+        <w:rPr>
+          <w:rFonts w:cs="Courier New"/>
+          <w:szCs w:val="24"/>
+        </w:rPr>
+      </w:pPr>
+    </w:p>
+    <w:p>
+      <w:pPr>
+        <w:spacing w:after="0" w:line="240" w:lineRule="auto"/>
+        <w:rPr>
+          <w:rFonts w:cs="Courier New"/>
+          <w:szCs w:val="24"/>
+        </w:rPr>
+      </w:pPr>
+    </w:p>
+    <w:p>
+      <w:pPr>
+        <w:spacing w:after="0" w:line="240" w:lineRule="auto"/>
+        <w:rPr>
+          <w:rFonts w:cs="Courier New"/>
+          <w:szCs w:val="24"/>
+        </w:rPr>
+      </w:pPr>
+    </w:p>
+    <w:p>
+      <w:pPr>
+        <w:spacing w:after="0" w:line="240" w:lineRule="auto"/>
+        <w:rPr>
+          <w:rFonts w:cs="Courier New"/>
+          <w:szCs w:val="24"/>
+        </w:rPr>
+      </w:pPr>
+    </w:p>
+    <w:p>
+      <w:pPr>
+        <w:spacing w:after="0" w:line="240" w:lineRule="auto"/>
+        <w:rPr>
+          <w:rFonts w:cs="Courier New"/>
+          <w:szCs w:val="24"/>
+        </w:rPr>
+      </w:pPr>
+    </w:p>
+    <w:p>
+      <w:pPr>
+        <w:spacing w:after="0" w:line="240" w:lineRule="auto"/>
+        <w:rPr>
+          <w:rFonts w:cs="Courier New"/>
+          <w:szCs w:val="24"/>
+        </w:rPr>
+      </w:pPr>
+    </w:p>
+    <w:p>
+      <w:pPr>
+        <w:spacing w:after="0" w:line="240" w:lineRule="auto"/>
+        <w:rPr>
+          <w:rFonts w:cs="Courier New"/>
+          <w:szCs w:val="24"/>
+        </w:rPr>
+      </w:pPr>
+    </w:p>
+    <w:p>
+      <w:pPr>
+        <w:spacing w:after="0" w:line="240" w:lineRule="auto"/>
+        <w:rPr>
+          <w:rFonts w:cs="Courier New"/>
+          <w:szCs w:val="24"/>
+        </w:rPr>
+      </w:pPr>
+    </w:p>
+    <w:p>
+      <w:pPr>
+        <w:spacing w:after="0" w:line="240" w:lineRule="auto"/>
+        <w:rPr>
+          <w:rFonts w:eastAsia="Courier New" w:cs="Courier New"/>
           <w:sz w:val="28"/>
           <w:szCs w:val="28"/>
         </w:rPr>
@@ -3965,65 +3003,65 @@
       <w:r>
         <w:rPr>
           <w:rFonts w:eastAsia="Courier New" w:cs="Courier New"/>
-          <w:b/>
-          <w:bCs/>
-          <w:color w:val="FF0000"/>
           <w:sz w:val="28"/>
           <w:szCs w:val="28"/>
         </w:rPr>
         <w:lastRenderedPageBreak/>
-        <w:t>F</w:t>
-      </w:r>
-      <w:r>
-        <w:rPr>
-          <w:rFonts w:cs="Courier New"/>
-          <w:b/>
-          <w:bCs/>
-          <w:color w:val="FF0000"/>
+        <w:t xml:space="preserve">{%p if </w:t>
+      </w:r>
+      <w:proofErr w:type="spellStart"/>
+      <w:r>
+        <w:rPr>
+          <w:rFonts w:eastAsia="Courier New" w:cs="Courier New"/>
           <w:sz w:val="28"/>
           <w:szCs w:val="28"/>
         </w:rPr>
-        <w:t xml:space="preserve">or A Self-Represented Party Who is Confined </w:t>
-      </w:r>
-    </w:p>
-    <w:p>
-      <w:pPr>
-        <w:spacing w:after="0" w:line="240" w:lineRule="auto"/>
-        <w:jc w:val="center"/>
-        <w:rPr>
-          <w:rFonts w:cs="Courier New"/>
-          <w:b/>
-          <w:bCs/>
-          <w:color w:val="FF0000"/>
+        <w:t>filing_institution</w:t>
+      </w:r>
+      <w:proofErr w:type="spellEnd"/>
+      <w:r>
+        <w:rPr>
+          <w:rFonts w:eastAsia="Courier New" w:cs="Courier New"/>
           <w:sz w:val="28"/>
           <w:szCs w:val="28"/>
         </w:rPr>
-      </w:pPr>
-      <w:r>
-        <w:rPr>
-          <w:rFonts w:cs="Courier New"/>
-          <w:b/>
-          <w:bCs/>
-          <w:color w:val="FF0000"/>
-          <w:sz w:val="28"/>
-          <w:szCs w:val="28"/>
-        </w:rPr>
-        <w:t>in a State or Federal Institution:</w:t>
-      </w:r>
-    </w:p>
-    <w:p>
-      <w:pPr>
-        <w:spacing w:after="0" w:line="240" w:lineRule="auto"/>
+        <w:t xml:space="preserve"> %}</w:t>
+      </w:r>
+    </w:p>
+    <w:p>
+      <w:pPr>
+        <w:spacing w:line="240" w:lineRule="auto"/>
         <w:jc w:val="center"/>
         <w:rPr>
-          <w:rFonts w:cs="Courier New"/>
-          <w:b/>
-          <w:bCs/>
+          <w:rFonts w:eastAsia="Courier New" w:cs="Courier New"/>
+          <w:color w:val="000000" w:themeColor="text1"/>
+          <w:szCs w:val="24"/>
+        </w:rPr>
+      </w:pPr>
+      <w:r>
+        <w:rPr>
+          <w:rFonts w:eastAsia="Courier New" w:cs="Courier New"/>
+          <w:b/>
+          <w:bCs/>
+          <w:color w:val="000000" w:themeColor="text1"/>
           <w:szCs w:val="24"/>
           <w:u w:val="single"/>
         </w:rPr>
-      </w:pPr>
-      <w:r>
+        <w:t>FILING</w:t>
+      </w:r>
+      <w:r>
+        <w:rPr>
+          <w:rFonts w:eastAsia="Courier New" w:cs="Courier New"/>
+          <w:color w:val="000000" w:themeColor="text1"/>
+          <w:szCs w:val="24"/>
+        </w:rPr>
+        <w:t xml:space="preserve"> </w:t>
+      </w:r>
+    </w:p>
+    <w:p>
+      <w:pPr>
+        <w:spacing w:after="0" w:line="240" w:lineRule="auto"/>
+        <w:jc w:val="center"/>
         <w:rPr>
           <w:rFonts w:cs="Courier New"/>
           <w:b/>
@@ -4031,6 +3069,15 @@
           <w:szCs w:val="24"/>
           <w:u w:val="single"/>
         </w:rPr>
+      </w:pPr>
+      <w:r>
+        <w:rPr>
+          <w:rFonts w:cs="Courier New"/>
+          <w:b/>
+          <w:bCs/>
+          <w:szCs w:val="24"/>
+          <w:u w:val="single"/>
+        </w:rPr>
         <w:t>Certificate of Mailing and Filing,</w:t>
       </w:r>
     </w:p>
@@ -4376,23 +3423,7 @@
           <w:rFonts w:cs="Courier New"/>
           <w:szCs w:val="24"/>
         </w:rPr>
-        <w:t>{{ users[0].</w:t>
-      </w:r>
-      <w:proofErr w:type="spellStart"/>
-      <w:r>
-        <w:rPr>
-          <w:rFonts w:cs="Courier New"/>
-          <w:szCs w:val="24"/>
-        </w:rPr>
-        <w:t>signature_date</w:t>
-      </w:r>
-      <w:proofErr w:type="spellEnd"/>
-      <w:r>
-        <w:rPr>
-          <w:rFonts w:cs="Courier New"/>
-          <w:szCs w:val="24"/>
-        </w:rPr>
-        <w:t xml:space="preserve"> }}</w:t>
+        <w:t>{{ users[0].signature_date }}</w:t>
       </w:r>
       <w:r>
         <w:rPr>
@@ -4479,7 +3510,7 @@
           <w:rFonts w:cs="Courier New"/>
           <w:szCs w:val="24"/>
         </w:rPr>
-        <w:t>[0].signature }}</w:t>
+        <w:t>[0] }}</w:t>
       </w:r>
     </w:p>
     <w:p>
@@ -4561,6 +3592,56 @@
         </w:rPr>
         <w:t xml:space="preserve"> </w:t>
       </w:r>
+      <w:r>
+        <w:rPr>
+          <w:rFonts w:eastAsia="Courier New" w:cs="Courier New"/>
+        </w:rPr>
+        <w:t>{{ users[0] }}</w:t>
+      </w:r>
+    </w:p>
+    <w:p>
+      <w:pPr>
+        <w:pStyle w:val="NoSpacing"/>
+        <w:rPr>
+          <w:rFonts w:cs="Courier New"/>
+          <w:szCs w:val="24"/>
+        </w:rPr>
+      </w:pPr>
+      <w:r>
+        <w:rPr>
+          <w:rFonts w:cs="Courier New"/>
+          <w:szCs w:val="24"/>
+        </w:rPr>
+        <w:t xml:space="preserve">[Your </w:t>
+      </w:r>
+      <w:r>
+        <w:rPr>
+          <w:rFonts w:cs="Courier New"/>
+          <w:szCs w:val="24"/>
+        </w:rPr>
+        <w:t>a</w:t>
+      </w:r>
+      <w:r>
+        <w:rPr>
+          <w:rFonts w:cs="Courier New"/>
+          <w:szCs w:val="24"/>
+        </w:rPr>
+        <w:t>ddress]</w:t>
+      </w:r>
+      <w:r>
+        <w:rPr>
+          <w:rFonts w:cs="Courier New"/>
+          <w:szCs w:val="24"/>
+        </w:rPr>
+        <w:t>:</w:t>
+      </w:r>
+      <w:r>
+        <w:rPr>
+          <w:rFonts w:cs="Courier New"/>
+          <w:szCs w:val="24"/>
+        </w:rPr>
+        <w:t xml:space="preserve"> </w:t>
+      </w:r>
       <w:proofErr w:type="gramStart"/>
       <w:r>
         <w:rPr>
@@ -4573,64 +3654,6 @@
         <w:rPr>
           <w:rFonts w:eastAsia="Courier New" w:cs="Courier New"/>
         </w:rPr>
-        <w:t>[0] }}</w:t>
-      </w:r>
-    </w:p>
-    <w:p>
-      <w:pPr>
-        <w:pStyle w:val="NoSpacing"/>
-        <w:rPr>
-          <w:rFonts w:cs="Courier New"/>
-          <w:szCs w:val="24"/>
-        </w:rPr>
-      </w:pPr>
-      <w:r>
-        <w:rPr>
-          <w:rFonts w:cs="Courier New"/>
-          <w:szCs w:val="24"/>
-        </w:rPr>
-        <w:t xml:space="preserve">[Your </w:t>
-      </w:r>
-      <w:r>
-        <w:rPr>
-          <w:rFonts w:cs="Courier New"/>
-          <w:szCs w:val="24"/>
-        </w:rPr>
-        <w:t>a</w:t>
-      </w:r>
-      <w:r>
-        <w:rPr>
-          <w:rFonts w:cs="Courier New"/>
-          <w:szCs w:val="24"/>
-        </w:rPr>
-        <w:t>ddress]</w:t>
-      </w:r>
-      <w:r>
-        <w:rPr>
-          <w:rFonts w:cs="Courier New"/>
-          <w:szCs w:val="24"/>
-        </w:rPr>
-        <w:t>:</w:t>
-      </w:r>
-      <w:r>
-        <w:rPr>
-          <w:rFonts w:cs="Courier New"/>
-          <w:szCs w:val="24"/>
-        </w:rPr>
-        <w:t xml:space="preserve"> </w:t>
-      </w:r>
-      <w:proofErr w:type="gramStart"/>
-      <w:r>
-        <w:rPr>
-          <w:rFonts w:eastAsia="Courier New" w:cs="Courier New"/>
-        </w:rPr>
-        <w:t>{{ users</w:t>
-      </w:r>
-      <w:proofErr w:type="gramEnd"/>
-      <w:r>
-        <w:rPr>
-          <w:rFonts w:eastAsia="Courier New" w:cs="Courier New"/>
-        </w:rPr>
         <w:t>[0].</w:t>
       </w:r>
       <w:proofErr w:type="spellStart"/>
@@ -4638,7 +3661,13 @@
         <w:rPr>
           <w:rFonts w:eastAsia="Courier New" w:cs="Courier New"/>
         </w:rPr>
-        <w:t>address.on_one_line</w:t>
+        <w:t>address.</w:t>
+      </w:r>
+      <w:r>
+        <w:rPr>
+          <w:rFonts w:eastAsia="Courier New" w:cs="Courier New"/>
+        </w:rPr>
+        <w:t>address</w:t>
       </w:r>
       <w:proofErr w:type="spellEnd"/>
       <w:r>
@@ -4707,33 +3736,11 @@
         </w:rPr>
         <w:t xml:space="preserve"> </w:t>
       </w:r>
-      <w:proofErr w:type="gramStart"/>
-      <w:r>
-        <w:rPr>
-          <w:rFonts w:eastAsia="Courier New" w:cs="Courier New"/>
-        </w:rPr>
-        <w:t>{{ users</w:t>
-      </w:r>
-      <w:proofErr w:type="gramEnd"/>
-      <w:r>
-        <w:rPr>
-          <w:rFonts w:eastAsia="Courier New" w:cs="Courier New"/>
-        </w:rPr>
-        <w:t>[0].</w:t>
-      </w:r>
-      <w:proofErr w:type="spellStart"/>
-      <w:r>
-        <w:rPr>
-          <w:rFonts w:eastAsia="Courier New" w:cs="Courier New"/>
-        </w:rPr>
-        <w:t>phone_number</w:t>
-      </w:r>
-      <w:proofErr w:type="spellEnd"/>
-      <w:r>
-        <w:rPr>
-          <w:rFonts w:eastAsia="Courier New" w:cs="Courier New"/>
-        </w:rPr>
-        <w:t xml:space="preserve"> }}</w:t>
+      <w:r>
+        <w:rPr>
+          <w:rFonts w:eastAsia="Courier New" w:cs="Courier New"/>
+        </w:rPr>
+        <w:t>{{ users[0].phone_number }}</w:t>
       </w:r>
     </w:p>
     <w:p>
@@ -4797,21 +3804,7 @@
         <w:rPr>
           <w:rFonts w:eastAsia="Courier New" w:cs="Courier New"/>
         </w:rPr>
-        <w:t>{{</w:t>
-      </w:r>
-      <w:proofErr w:type="gramStart"/>
-      <w:r>
-        <w:rPr>
-          <w:rFonts w:eastAsia="Courier New" w:cs="Courier New"/>
-        </w:rPr>
-        <w:t>users[</w:t>
-      </w:r>
-      <w:proofErr w:type="gramEnd"/>
-      <w:r>
-        <w:rPr>
-          <w:rFonts w:eastAsia="Courier New" w:cs="Courier New"/>
-        </w:rPr>
-        <w:t>0].email }}</w:t>
+        <w:t>{{users[0].email }}</w:t>
       </w:r>
     </w:p>
     <w:p>
@@ -4870,25 +3863,45 @@
         <w:rPr>
           <w:rFonts w:eastAsia="Courier New" w:cs="Courier New"/>
         </w:rPr>
-        <w:t>{ users[0].</w:t>
-      </w:r>
-      <w:proofErr w:type="spellStart"/>
-      <w:r>
-        <w:rPr>
-          <w:rFonts w:eastAsia="Courier New" w:cs="Courier New"/>
-        </w:rPr>
-        <w:t>signature_date</w:t>
-      </w:r>
-      <w:proofErr w:type="spellEnd"/>
-      <w:r>
-        <w:rPr>
-          <w:rFonts w:eastAsia="Courier New" w:cs="Courier New"/>
-        </w:rPr>
-        <w:t xml:space="preserve"> }}</w:t>
-      </w:r>
+        <w:t>{ users[0].signature_date }}</w:t>
+      </w:r>
+    </w:p>
+    <w:p>
+      <w:pPr>
+        <w:pStyle w:val="NoSpacing"/>
+        <w:rPr>
+          <w:rFonts w:eastAsia="Courier New" w:cs="Courier New"/>
+        </w:rPr>
+      </w:pPr>
+    </w:p>
+    <w:p>
+      <w:pPr>
+        <w:pStyle w:val="NoSpacing"/>
+        <w:rPr>
+          <w:rFonts w:eastAsia="Courier New" w:cs="Courier New"/>
+        </w:rPr>
+      </w:pPr>
+      <w:r>
+        <w:rPr>
+          <w:rFonts w:eastAsia="Courier New" w:cs="Courier New"/>
+        </w:rPr>
+        <w:t>{%p endif %}</w:t>
+      </w:r>
+    </w:p>
+    <w:p>
+      <w:pPr>
+        <w:pStyle w:val="NoSpacing"/>
+        <w:rPr>
+          <w:rFonts w:eastAsia="Courier New" w:cs="Courier New"/>
+          <w:b/>
+          <w:bCs/>
+          <w:i/>
+          <w:iCs/>
+        </w:rPr>
+      </w:pPr>
     </w:p>
     <w:sectPr>
-      <w:footerReference w:type="default" r:id="rId11"/>
+      <w:footerReference w:type="default" r:id="rId9"/>
       <w:pgSz w:w="12240" w:h="15840"/>
       <w:pgMar w:top="1440" w:right="1440" w:bottom="1440" w:left="1440" w:header="720" w:footer="720" w:gutter="0"/>
       <w:cols w:space="720"/>
@@ -5022,10 +4035,6 @@
     </w:p>
   </w:footnote>
 </w:footnotes>
-</file>
-
-<file path=word/numbering.xml><?xml version="1.0" encoding="utf-8"?>
-<w:numbering xmlns:wpc="http://schemas.microsoft.com/office/word/2010/wordprocessingCanvas" xmlns:cx="http://schemas.microsoft.com/office/drawing/2014/chartex" xmlns:cx1="http://schemas.microsoft.com/office/drawing/2015/9/8/chartex" xmlns:cx2="http://schemas.microsoft.com/office/drawing/2015/10/21/chartex" xmlns:cx3="http://schemas.microsoft.com/office/drawing/2016/5/9/chartex" xmlns:cx4="http://schemas.microsoft.com/office/drawing/2016/5/10/chartex" xmlns:cx5="http://schemas.microsoft.com/office/drawing/2016/5/11/chartex" xmlns:cx6="http://schemas.microsoft.com/office/drawing/2016/5/12/chartex" xmlns:cx7="http://schemas.microsoft.com/office/drawing/2016/5/13/chartex" xmlns:cx8="http://schemas.microsoft.com/office/drawing/2016/5/14/chartex" xmlns:mc="http://schemas.openxmlformats.org/markup-compatibility/2006" xmlns:aink="http://schemas.microsoft.com/office/drawing/2016/ink" xmlns:am3d="http://schemas.microsoft.com/office/drawing/2017/model3d" xmlns:o="urn:schemas-microsoft-com:office:office" xmlns:oel="http://schemas.microsoft.com/office/2019/extlst" xmlns:r="http://schemas.openxmlformats.org/officeDocument/2006/relationships" xmlns:m="http://schemas.openxmlformats.org/officeDocument/2006/math" xmlns:v="urn:schemas-microsoft-com:vml" xmlns:wp14="http://schemas.microsoft.com/office/word/2010/wordprocessingDrawing" xmlns:wp="http://schemas.openxmlformats.org/drawingml/2006/wordprocessingDrawing" xmlns:w10="urn:schemas-microsoft-com:office:word" xmlns:w="http://schemas.openxmlformats.org/wordprocessingml/2006/main" xmlns:w14="http://schemas.microsoft.com/office/word/2010/wordml" xmlns:w15="http://schemas.microsoft.com/office/word/2012/wordml" xmlns:w16cex="http://schemas.microsoft.com/office/word/2018/wordml/cex" xmlns:w16cid="http://schemas.microsoft.com/office/word/2016/wordml/cid" xmlns:w16="http://schemas.microsoft.com/office/word/2018/wordml" xmlns:w16du="http://schemas.microsoft.com/office/word/2023/wordml/word16du" xmlns:w16sdtdh="http://schemas.microsoft.com/office/word/2020/wordml/sdtdatahash" xmlns:w16se="http://schemas.microsoft.com/office/word/2015/wordml/symex" xmlns:wpg="http://schemas.microsoft.com/office/word/2010/wordprocessingGroup" xmlns:wpi="http://schemas.microsoft.com/office/word/2010/wordprocessingInk" xmlns:wne="http://schemas.microsoft.com/office/word/2006/wordml" xmlns:wps="http://schemas.microsoft.com/office/word/2010/wordprocessingShape" mc:Ignorable="w14 w15 w16se w16cid w16 w16cex w16sdtdh w16du wp14"/>
 </file>
 
 <file path=word/styles.xml><?xml version="1.0" encoding="utf-8"?>
@@ -5917,21 +4926,12 @@
 </file>
 
 <file path=customXml/item1.xml><?xml version="1.0" encoding="utf-8"?>
-<?mso-contentType ?>
-<FormTemplates xmlns="http://schemas.microsoft.com/sharepoint/v3/contenttype/forms">
-  <Display>DocumentLibraryForm</Display>
-  <Edit>DocumentLibraryForm</Edit>
-  <New>DocumentLibraryForm</New>
-</FormTemplates>
-</file>
-
-<file path=customXml/item2.xml><?xml version="1.0" encoding="utf-8"?>
 <p:properties xmlns:p="http://schemas.microsoft.com/office/2006/metadata/properties" xmlns:xsi="http://www.w3.org/2001/XMLSchema-instance" xmlns:pc="http://schemas.microsoft.com/office/infopath/2007/PartnerControls">
   <documentManagement/>
 </p:properties>
 </file>
 
-<file path=customXml/item3.xml><?xml version="1.0" encoding="utf-8"?>
+<file path=customXml/item2.xml><?xml version="1.0" encoding="utf-8"?>
 <ct:contentTypeSchema xmlns:ct="http://schemas.microsoft.com/office/2006/metadata/contentType" xmlns:ma="http://schemas.microsoft.com/office/2006/metadata/properties/metaAttributes" ct:_="" ma:_="" ma:contentTypeName="Document" ma:contentTypeID="0x010100F541DD7D327B7F4E8D2EC665EEA7320D" ma:contentTypeVersion="4" ma:contentTypeDescription="Create a new document." ma:contentTypeScope="" ma:versionID="c299210c774dd12a84afd14716de3fbc">
   <xsd:schema xmlns:xsd="http://www.w3.org/2001/XMLSchema" xmlns:xs="http://www.w3.org/2001/XMLSchema" xmlns:p="http://schemas.microsoft.com/office/2006/metadata/properties" xmlns:ns2="a2f6636e-2933-45f9-9012-de6162fdddc0" targetNamespace="http://schemas.microsoft.com/office/2006/metadata/properties" ma:root="true" ma:fieldsID="6bf7ad6ddbf60d9b41ffaccfdc80e652" ns2:_="">
     <xsd:import namespace="a2f6636e-2933-45f9-9012-de6162fdddc0"/>
@@ -6075,15 +5075,16 @@
 </ct:contentTypeSchema>
 </file>
 
-<file path=customXml/itemProps1.xml><?xml version="1.0" encoding="utf-8"?>
-<ds:datastoreItem xmlns:ds="http://schemas.openxmlformats.org/officeDocument/2006/customXml" ds:itemID="{67DDA04E-EACA-4AC4-BAFE-85291C311272}">
-  <ds:schemaRefs>
-    <ds:schemaRef ds:uri="http://schemas.microsoft.com/sharepoint/v3/contenttype/forms"/>
-  </ds:schemaRefs>
-</ds:datastoreItem>
+<file path=customXml/item3.xml><?xml version="1.0" encoding="utf-8"?>
+<?mso-contentType ?>
+<FormTemplates xmlns="http://schemas.microsoft.com/sharepoint/v3/contenttype/forms">
+  <Display>DocumentLibraryForm</Display>
+  <Edit>DocumentLibraryForm</Edit>
+  <New>DocumentLibraryForm</New>
+</FormTemplates>
 </file>
 
-<file path=customXml/itemProps2.xml><?xml version="1.0" encoding="utf-8"?>
+<file path=customXml/itemProps1.xml><?xml version="1.0" encoding="utf-8"?>
 <ds:datastoreItem xmlns:ds="http://schemas.openxmlformats.org/officeDocument/2006/customXml" ds:itemID="{1CAE571C-170D-4717-94E8-449BC441BC6A}">
   <ds:schemaRefs>
     <ds:schemaRef ds:uri="http://schemas.microsoft.com/office/2006/metadata/properties"/>
@@ -6092,7 +5093,7 @@
 </ds:datastoreItem>
 </file>
 
-<file path=customXml/itemProps3.xml><?xml version="1.0" encoding="utf-8"?>
+<file path=customXml/itemProps2.xml><?xml version="1.0" encoding="utf-8"?>
 <ds:datastoreItem xmlns:ds="http://schemas.openxmlformats.org/officeDocument/2006/customXml" ds:itemID="{4EB32917-CDEA-4363-895B-AC113F337CEB}">
   <ds:schemaRefs>
     <ds:schemaRef ds:uri="http://schemas.microsoft.com/office/2006/metadata/contentType"/>
@@ -6108,4 +5109,12 @@
     <ds:schemaRef ds:uri="http://schemas.microsoft.com/internal/obd"/>
   </ds:schemaRefs>
 </ds:datastoreItem>
+</file>
+
+<file path=customXml/itemProps3.xml><?xml version="1.0" encoding="utf-8"?>
+<ds:datastoreItem xmlns:ds="http://schemas.openxmlformats.org/officeDocument/2006/customXml" ds:itemID="{67DDA04E-EACA-4AC4-BAFE-85291C311272}">
+  <ds:schemaRefs>
+    <ds:schemaRef ds:uri="http://schemas.microsoft.com/sharepoint/v3/contenttype/forms"/>
+  </ds:schemaRefs>
+</ds:datastoreItem>
 </file>
</xml_diff>